<commit_message>
day 42 - Java Summer
</commit_message>
<xml_diff>
--- a/!DOCS/Capitulos/UT11.docx
+++ b/!DOCS/Capitulos/UT11.docx
@@ -114,39 +114,11 @@
       <w:pPr>
         <w:shd w:val="clear" w:color="auto" w:fill="000000" w:themeFill="text1"/>
       </w:pPr>
-      <w:r>
-        <w:rPr>
-          <w:shd w:val="clear" w:fill="000000"/>
-        </w:rPr>
-        <w:t xml:space="preserve">NOTAS – REPASO – EDITS: </w:t>
-      </w:r>
-      <w:r>
-        <w:rPr>
-          <w:shd w:val="clear" w:fill="000000"/>
-        </w:rPr>
-        <w:br w:type="textWrapping"/>
-      </w:r>
-      <w:r>
-        <w:rPr>
-          <w:shd w:val="clear" w:fill="000000"/>
-        </w:rPr>
-        <w:t>[UT1, UT3 Generación de números aleatorios] status: updated</w:t>
-      </w:r>
-      <w:r>
-        <w:rPr>
-          <w:shd w:val="clear" w:fill="000000"/>
-        </w:rPr>
-        <w:br w:type="textWrapping"/>
-      </w:r>
-      <w:r>
-        <w:t>Falta: [</w:t>
-      </w:r>
-      <w:r>
-        <w:rPr>
-          <w:shd w:val="clear" w:fill="000000"/>
-        </w:rPr>
-        <w:t>UT4 Programación Orientada a Objetos, final]</w:t>
-      </w:r>
+    </w:p>
+    <w:p>
+      <w:pPr>
+        <w:shd w:val="clear" w:color="auto" w:fill="000000" w:themeFill="text1"/>
+      </w:pPr>
       <w:r>
         <w:br w:type="textWrapping"/>
       </w:r>
@@ -163,15 +135,6 @@
         <w:tabs>
           <w:tab w:val="left" w:pos="3831"/>
         </w:tabs>
-      </w:pPr>
-      <w:r>
-        <w:t>UT11 Gráficos</w:t>
-      </w:r>
-    </w:p>
-    <w:p>
-      <w:pPr>
-        <w:suppressAutoHyphens/>
-        <w:spacing w:before="0" w:after="280" w:line="240" w:lineRule="auto"/>
         <w:rPr>
           <w:rFonts w:ascii="Times New (W1)" w:hAnsi="Times New (W1)" w:eastAsia="Times New Roman" w:cs="Times New (W1)"/>
           <w:b/>
@@ -182,32 +145,33 @@
         </w:rPr>
       </w:pPr>
       <w:r>
-        <w:rPr>
-          <w:rFonts w:ascii="Times New (W1)" w:hAnsi="Times New (W1)" w:eastAsia="Times New Roman" w:cs="Times New (W1)"/>
-          <w:b/>
-          <w:bCs/>
-          <w:sz w:val="32"/>
-          <w:szCs w:val="24"/>
-          <w:lang w:val="es-AR" w:eastAsia="zh-CN"/>
-        </w:rPr>
-        <w:t>ALERTAS Y DIALOGOS EN JAVA</w:t>
+        <w:t>UT11 Gráficos</w:t>
+      </w:r>
+      <w:r>
+        <w:rPr>
+          <w:rFonts w:hint="default"/>
+          <w:lang/>
+        </w:rPr>
+        <w:t xml:space="preserve"> - Alertas y dialogos en Java</w:t>
       </w:r>
     </w:p>
     <w:p>
       <w:pPr>
         <w:suppressAutoHyphens/>
         <w:spacing w:before="280" w:after="280" w:line="240" w:lineRule="auto"/>
-        <w:jc w:val="both"/>
-        <w:rPr>
-          <w:rFonts w:ascii="Calibri" w:hAnsi="Calibri" w:eastAsia="Times New Roman" w:cs="Times New Roman"/>
-          <w:lang w:eastAsia="zh-CN"/>
-        </w:rPr>
-      </w:pPr>
-      <w:r>
-        <w:rPr>
-          <w:rFonts w:ascii="Times New Roman" w:hAnsi="Times New Roman" w:eastAsia="Times New Roman" w:cs="Times New Roman"/>
-          <w:sz w:val="24"/>
-          <w:szCs w:val="24"/>
+        <w:jc w:val="left"/>
+        <w:rPr>
+          <w:rFonts w:hint="default" w:eastAsia="Times New Roman" w:cs="Times New Roman" w:asciiTheme="minorAscii" w:hAnsiTheme="minorAscii"/>
+          <w:sz w:val="26"/>
+          <w:szCs w:val="26"/>
+          <w:lang w:eastAsia="zh-CN"/>
+        </w:rPr>
+      </w:pPr>
+      <w:r>
+        <w:rPr>
+          <w:rFonts w:hint="default" w:eastAsia="Times New Roman" w:cs="Times New Roman" w:asciiTheme="minorAscii" w:hAnsiTheme="minorAscii"/>
+          <w:sz w:val="26"/>
+          <w:szCs w:val="26"/>
           <w:lang w:val="es-AR" w:eastAsia="zh-CN"/>
         </w:rPr>
         <w:t>La clase JOptionPane es una clase que hereda de JComponent. Esta clase nos permitirá crear alertas o cuadros de diálogo simples para poder solicitar o mostrar información al usuario.</w:t>
@@ -217,17 +181,19 @@
       <w:pPr>
         <w:suppressAutoHyphens/>
         <w:spacing w:before="280" w:after="280" w:line="240" w:lineRule="auto"/>
-        <w:jc w:val="both"/>
-        <w:rPr>
-          <w:rFonts w:ascii="Calibri" w:hAnsi="Calibri" w:eastAsia="Times New Roman" w:cs="Times New Roman"/>
-          <w:lang w:eastAsia="zh-CN"/>
-        </w:rPr>
-      </w:pPr>
-      <w:r>
-        <w:rPr>
-          <w:rFonts w:ascii="Times New Roman" w:hAnsi="Times New Roman" w:eastAsia="Times New Roman" w:cs="Times New Roman"/>
-          <w:sz w:val="24"/>
-          <w:szCs w:val="24"/>
+        <w:jc w:val="left"/>
+        <w:rPr>
+          <w:rFonts w:hint="default" w:eastAsia="Times New Roman" w:cs="Times New Roman" w:asciiTheme="minorAscii" w:hAnsiTheme="minorAscii"/>
+          <w:sz w:val="26"/>
+          <w:szCs w:val="26"/>
+          <w:lang w:eastAsia="zh-CN"/>
+        </w:rPr>
+      </w:pPr>
+      <w:r>
+        <w:rPr>
+          <w:rFonts w:hint="default" w:eastAsia="Times New Roman" w:cs="Times New Roman" w:asciiTheme="minorAscii" w:hAnsiTheme="minorAscii"/>
+          <w:sz w:val="26"/>
+          <w:szCs w:val="26"/>
           <w:lang w:val="es-AR" w:eastAsia="zh-CN"/>
         </w:rPr>
         <w:t>Los métodos que veremos son:</w:t>
@@ -241,16 +207,19 @@
         </w:numPr>
         <w:suppressAutoHyphens/>
         <w:spacing w:before="57" w:after="0" w:line="240" w:lineRule="auto"/>
-        <w:rPr>
-          <w:rFonts w:ascii="Calibri" w:hAnsi="Calibri" w:eastAsia="Times New Roman" w:cs="Times New Roman"/>
-          <w:lang w:eastAsia="zh-CN"/>
-        </w:rPr>
-      </w:pPr>
-      <w:r>
-        <w:rPr>
-          <w:rFonts w:ascii="Times New Roman" w:hAnsi="Times New Roman" w:eastAsia="Times New Roman" w:cs="Times New Roman"/>
-          <w:sz w:val="24"/>
-          <w:szCs w:val="24"/>
+        <w:jc w:val="left"/>
+        <w:rPr>
+          <w:rFonts w:hint="default" w:ascii="FreeMono" w:hAnsi="FreeMono" w:eastAsia="Times New Roman" w:cs="FreeMono"/>
+          <w:sz w:val="26"/>
+          <w:szCs w:val="26"/>
+          <w:lang w:eastAsia="zh-CN"/>
+        </w:rPr>
+      </w:pPr>
+      <w:r>
+        <w:rPr>
+          <w:rFonts w:hint="default" w:ascii="FreeMono" w:hAnsi="FreeMono" w:eastAsia="Times New Roman" w:cs="FreeMono"/>
+          <w:sz w:val="26"/>
+          <w:szCs w:val="26"/>
           <w:lang w:val="es-AR" w:eastAsia="zh-CN"/>
         </w:rPr>
         <w:t>JOptionPane.showMessageDialog(…);</w:t>
@@ -264,16 +233,19 @@
         </w:numPr>
         <w:suppressAutoHyphens/>
         <w:spacing w:before="57" w:after="0" w:line="240" w:lineRule="auto"/>
-        <w:rPr>
-          <w:rFonts w:ascii="Calibri" w:hAnsi="Calibri" w:eastAsia="Times New Roman" w:cs="Times New Roman"/>
-          <w:lang w:eastAsia="zh-CN"/>
-        </w:rPr>
-      </w:pPr>
-      <w:r>
-        <w:rPr>
-          <w:rFonts w:ascii="Times New Roman" w:hAnsi="Times New Roman" w:eastAsia="Times New Roman" w:cs="Times New Roman"/>
-          <w:sz w:val="24"/>
-          <w:szCs w:val="24"/>
+        <w:jc w:val="left"/>
+        <w:rPr>
+          <w:rFonts w:hint="default" w:ascii="FreeMono" w:hAnsi="FreeMono" w:eastAsia="Times New Roman" w:cs="FreeMono"/>
+          <w:sz w:val="26"/>
+          <w:szCs w:val="26"/>
+          <w:lang w:eastAsia="zh-CN"/>
+        </w:rPr>
+      </w:pPr>
+      <w:r>
+        <w:rPr>
+          <w:rFonts w:hint="default" w:ascii="FreeMono" w:hAnsi="FreeMono" w:eastAsia="Times New Roman" w:cs="FreeMono"/>
+          <w:sz w:val="26"/>
+          <w:szCs w:val="26"/>
           <w:lang w:val="es-AR" w:eastAsia="zh-CN"/>
         </w:rPr>
         <w:t>JOptionPane.showConfirmDialog(….);</w:t>
@@ -287,16 +259,19 @@
         </w:numPr>
         <w:suppressAutoHyphens/>
         <w:spacing w:before="57" w:after="0" w:line="240" w:lineRule="auto"/>
-        <w:rPr>
-          <w:rFonts w:ascii="Calibri" w:hAnsi="Calibri" w:eastAsia="Times New Roman" w:cs="Times New Roman"/>
-          <w:lang w:eastAsia="zh-CN"/>
-        </w:rPr>
-      </w:pPr>
-      <w:r>
-        <w:rPr>
-          <w:rFonts w:ascii="Times New Roman" w:hAnsi="Times New Roman" w:eastAsia="Times New Roman" w:cs="Times New Roman"/>
-          <w:sz w:val="24"/>
-          <w:szCs w:val="24"/>
+        <w:jc w:val="left"/>
+        <w:rPr>
+          <w:rFonts w:hint="default" w:ascii="FreeMono" w:hAnsi="FreeMono" w:eastAsia="Times New Roman" w:cs="FreeMono"/>
+          <w:sz w:val="26"/>
+          <w:szCs w:val="26"/>
+          <w:lang w:eastAsia="zh-CN"/>
+        </w:rPr>
+      </w:pPr>
+      <w:r>
+        <w:rPr>
+          <w:rFonts w:hint="default" w:ascii="FreeMono" w:hAnsi="FreeMono" w:eastAsia="Times New Roman" w:cs="FreeMono"/>
+          <w:sz w:val="26"/>
+          <w:szCs w:val="26"/>
           <w:lang w:val="es-AR" w:eastAsia="zh-CN"/>
         </w:rPr>
         <w:t>JOptionPane.showInputDialog(…);</w:t>
@@ -310,16 +285,19 @@
         </w:numPr>
         <w:suppressAutoHyphens/>
         <w:spacing w:before="57" w:after="0" w:line="240" w:lineRule="auto"/>
-        <w:rPr>
-          <w:rFonts w:ascii="Calibri" w:hAnsi="Calibri" w:eastAsia="Times New Roman" w:cs="Times New Roman"/>
-          <w:lang w:eastAsia="zh-CN"/>
-        </w:rPr>
-      </w:pPr>
-      <w:r>
-        <w:rPr>
-          <w:rFonts w:ascii="Times New Roman" w:hAnsi="Times New Roman" w:eastAsia="Times New Roman" w:cs="Times New Roman"/>
-          <w:sz w:val="24"/>
-          <w:szCs w:val="24"/>
+        <w:jc w:val="left"/>
+        <w:rPr>
+          <w:rFonts w:hint="default" w:ascii="FreeMono" w:hAnsi="FreeMono" w:eastAsia="Times New Roman" w:cs="FreeMono"/>
+          <w:sz w:val="26"/>
+          <w:szCs w:val="26"/>
+          <w:lang w:eastAsia="zh-CN"/>
+        </w:rPr>
+      </w:pPr>
+      <w:r>
+        <w:rPr>
+          <w:rFonts w:hint="default" w:ascii="FreeMono" w:hAnsi="FreeMono" w:eastAsia="Times New Roman" w:cs="FreeMono"/>
+          <w:sz w:val="26"/>
+          <w:szCs w:val="26"/>
           <w:lang w:val="es-AR" w:eastAsia="zh-CN"/>
         </w:rPr>
         <w:t>JOptionPane.showOptionDialog(…);</w:t>
@@ -329,17 +307,19 @@
       <w:pPr>
         <w:suppressAutoHyphens/>
         <w:spacing w:before="280" w:after="280" w:line="240" w:lineRule="auto"/>
-        <w:jc w:val="both"/>
-        <w:rPr>
-          <w:rFonts w:ascii="Calibri" w:hAnsi="Calibri" w:eastAsia="Times New Roman" w:cs="Times New Roman"/>
-          <w:lang w:eastAsia="zh-CN"/>
-        </w:rPr>
-      </w:pPr>
-      <w:r>
-        <w:rPr>
-          <w:rFonts w:ascii="Times New Roman" w:hAnsi="Times New Roman" w:eastAsia="Times New Roman" w:cs="Times New Roman"/>
-          <w:sz w:val="24"/>
-          <w:szCs w:val="24"/>
+        <w:jc w:val="left"/>
+        <w:rPr>
+          <w:rFonts w:hint="default" w:eastAsia="Times New Roman" w:cs="Times New Roman" w:asciiTheme="minorAscii" w:hAnsiTheme="minorAscii"/>
+          <w:sz w:val="26"/>
+          <w:szCs w:val="26"/>
+          <w:lang w:eastAsia="zh-CN"/>
+        </w:rPr>
+      </w:pPr>
+      <w:r>
+        <w:rPr>
+          <w:rFonts w:hint="default" w:eastAsia="Times New Roman" w:cs="Times New Roman" w:asciiTheme="minorAscii" w:hAnsiTheme="minorAscii"/>
+          <w:sz w:val="26"/>
+          <w:szCs w:val="26"/>
           <w:lang w:val="es-AR" w:eastAsia="zh-CN"/>
         </w:rPr>
         <w:t>Cada uno de estos métodos presenta una particularidad distinta pero todos ellos nos muestran una ventana pop up que nos permitirá captar información del usuario.</w:t>
@@ -347,24 +327,21 @@
     </w:p>
     <w:p>
       <w:pPr>
+        <w:pStyle w:val="3"/>
         <w:numPr>
           <w:ilvl w:val="0"/>
           <w:numId w:val="3"/>
         </w:numPr>
-        <w:suppressAutoHyphens/>
-        <w:spacing w:before="0" w:after="280" w:line="240" w:lineRule="auto"/>
-        <w:rPr>
-          <w:rFonts w:ascii="Calibri" w:hAnsi="Calibri" w:eastAsia="Times New Roman" w:cs="Times New Roman"/>
-          <w:lang w:eastAsia="zh-CN"/>
-        </w:rPr>
-      </w:pPr>
-      <w:r>
-        <w:rPr>
-          <w:rFonts w:ascii="Times New Roman" w:hAnsi="Times New Roman" w:eastAsia="Times New Roman" w:cs="Times New Roman"/>
-          <w:b/>
-          <w:bCs/>
-          <w:sz w:val="24"/>
-          <w:szCs w:val="24"/>
+        <w:bidi w:val="0"/>
+        <w:jc w:val="left"/>
+        <w:rPr>
+          <w:rFonts w:hint="default"/>
+          <w:lang w:eastAsia="zh-CN"/>
+        </w:rPr>
+      </w:pPr>
+      <w:r>
+        <w:rPr>
+          <w:rFonts w:hint="default"/>
           <w:lang w:val="es-AR" w:eastAsia="zh-CN"/>
         </w:rPr>
         <w:t>showMessageDialog</w:t>
@@ -374,18 +351,23 @@
       <w:pPr>
         <w:suppressAutoHyphens/>
         <w:spacing w:before="280" w:after="280" w:line="240" w:lineRule="auto"/>
-        <w:rPr>
-          <w:rFonts w:ascii="Calibri" w:hAnsi="Calibri" w:eastAsia="Times New Roman" w:cs="Times New Roman"/>
-          <w:lang w:eastAsia="zh-CN"/>
-        </w:rPr>
-      </w:pPr>
-      <w:r>
-        <w:rPr>
-          <w:rFonts w:ascii="Times New Roman" w:hAnsi="Times New Roman" w:eastAsia="Times New Roman" w:cs="Times New Roman"/>
-          <w:b/>
-          <w:bCs/>
-          <w:sz w:val="24"/>
-          <w:szCs w:val="24"/>
+        <w:jc w:val="left"/>
+        <w:rPr>
+          <w:rFonts w:hint="default" w:ascii="FreeMono" w:hAnsi="FreeMono" w:eastAsia="Times New Roman" w:cs="FreeMono"/>
+          <w:b w:val="0"/>
+          <w:bCs w:val="0"/>
+          <w:sz w:val="26"/>
+          <w:szCs w:val="26"/>
+          <w:lang w:eastAsia="zh-CN"/>
+        </w:rPr>
+      </w:pPr>
+      <w:r>
+        <w:rPr>
+          <w:rFonts w:hint="default" w:ascii="FreeMono" w:hAnsi="FreeMono" w:eastAsia="Times New Roman" w:cs="FreeMono"/>
+          <w:b w:val="0"/>
+          <w:bCs w:val="0"/>
+          <w:sz w:val="26"/>
+          <w:szCs w:val="26"/>
           <w:lang w:val="es-AR" w:eastAsia="zh-CN"/>
         </w:rPr>
         <w:t>JOptionPane. showMessageDialog (Component componentePadre, Object mensaje, String titulo, int tipoDeMensaje)</w:t>
@@ -395,17 +377,19 @@
       <w:pPr>
         <w:suppressAutoHyphens/>
         <w:spacing w:before="280" w:after="280" w:line="240" w:lineRule="auto"/>
-        <w:jc w:val="both"/>
-        <w:rPr>
-          <w:rFonts w:ascii="Calibri" w:hAnsi="Calibri" w:eastAsia="Times New Roman" w:cs="Times New Roman"/>
-          <w:lang w:eastAsia="zh-CN"/>
-        </w:rPr>
-      </w:pPr>
-      <w:r>
-        <w:rPr>
-          <w:rFonts w:ascii="Times New Roman" w:hAnsi="Times New Roman" w:eastAsia="Times New Roman" w:cs="Times New Roman"/>
-          <w:sz w:val="24"/>
-          <w:szCs w:val="24"/>
+        <w:jc w:val="left"/>
+        <w:rPr>
+          <w:rFonts w:hint="default" w:eastAsia="Times New Roman" w:cs="Times New Roman" w:asciiTheme="minorAscii" w:hAnsiTheme="minorAscii"/>
+          <w:sz w:val="26"/>
+          <w:szCs w:val="26"/>
+          <w:lang w:eastAsia="zh-CN"/>
+        </w:rPr>
+      </w:pPr>
+      <w:r>
+        <w:rPr>
+          <w:rFonts w:hint="default" w:eastAsia="Times New Roman" w:cs="Times New Roman" w:asciiTheme="minorAscii" w:hAnsiTheme="minorAscii"/>
+          <w:sz w:val="26"/>
+          <w:szCs w:val="26"/>
           <w:lang w:val="es-AR" w:eastAsia="zh-CN"/>
         </w:rPr>
         <w:t>Nos sirve para mostrar información, por ejemplo alguna alerta que queremos hacerle al usuario. Veamos cuales son los principales argumentos del método.</w:t>
@@ -415,30 +399,32 @@
       <w:pPr>
         <w:suppressAutoHyphens/>
         <w:spacing w:before="280" w:after="280" w:line="240" w:lineRule="auto"/>
-        <w:jc w:val="both"/>
-        <w:rPr>
-          <w:rFonts w:ascii="Calibri" w:hAnsi="Calibri" w:eastAsia="Times New Roman" w:cs="Times New Roman"/>
-          <w:lang w:eastAsia="zh-CN"/>
-        </w:rPr>
-      </w:pPr>
-      <w:r>
-        <w:rPr>
-          <w:rFonts w:ascii="Times New Roman" w:hAnsi="Times New Roman" w:eastAsia="Times New Roman" w:cs="Times New Roman"/>
+        <w:jc w:val="left"/>
+        <w:rPr>
+          <w:rFonts w:hint="default" w:eastAsia="Times New Roman" w:cs="Times New Roman" w:asciiTheme="minorAscii" w:hAnsiTheme="minorAscii"/>
+          <w:sz w:val="26"/>
+          <w:szCs w:val="26"/>
+          <w:lang w:eastAsia="zh-CN"/>
+        </w:rPr>
+      </w:pPr>
+      <w:r>
+        <w:rPr>
+          <w:rFonts w:hint="default" w:eastAsia="Times New Roman" w:cs="Times New Roman" w:asciiTheme="minorAscii" w:hAnsiTheme="minorAscii"/>
           <w:b/>
           <w:bCs/>
           <w:i/>
           <w:iCs/>
-          <w:sz w:val="24"/>
-          <w:szCs w:val="24"/>
+          <w:sz w:val="26"/>
+          <w:szCs w:val="26"/>
           <w:lang w:val="es-AR" w:eastAsia="zh-CN"/>
         </w:rPr>
         <w:t>componentePadre</w:t>
       </w:r>
       <w:r>
         <w:rPr>
-          <w:rFonts w:ascii="Times New Roman" w:hAnsi="Times New Roman" w:eastAsia="Times New Roman" w:cs="Times New Roman"/>
-          <w:sz w:val="24"/>
-          <w:szCs w:val="24"/>
+          <w:rFonts w:hint="default" w:eastAsia="Times New Roman" w:cs="Times New Roman" w:asciiTheme="minorAscii" w:hAnsiTheme="minorAscii"/>
+          <w:sz w:val="26"/>
+          <w:szCs w:val="26"/>
           <w:lang w:val="es-AR" w:eastAsia="zh-CN"/>
         </w:rPr>
         <w:t>: es el Frame desde el cual lo llamamos. Si queremos lo podemos poner null de momento. Si hubiera un padre, el dialogo se mostraría sobre él.</w:t>
@@ -448,30 +434,32 @@
       <w:pPr>
         <w:suppressAutoHyphens/>
         <w:spacing w:before="280" w:after="280" w:line="240" w:lineRule="auto"/>
-        <w:jc w:val="both"/>
-        <w:rPr>
-          <w:rFonts w:ascii="Calibri" w:hAnsi="Calibri" w:eastAsia="Times New Roman" w:cs="Times New Roman"/>
-          <w:lang w:eastAsia="zh-CN"/>
-        </w:rPr>
-      </w:pPr>
-      <w:r>
-        <w:rPr>
-          <w:rFonts w:ascii="Times New Roman" w:hAnsi="Times New Roman" w:eastAsia="Times New Roman" w:cs="Times New Roman"/>
+        <w:jc w:val="left"/>
+        <w:rPr>
+          <w:rFonts w:hint="default" w:eastAsia="Times New Roman" w:cs="Times New Roman" w:asciiTheme="minorAscii" w:hAnsiTheme="minorAscii"/>
+          <w:sz w:val="26"/>
+          <w:szCs w:val="26"/>
+          <w:lang w:eastAsia="zh-CN"/>
+        </w:rPr>
+      </w:pPr>
+      <w:r>
+        <w:rPr>
+          <w:rFonts w:hint="default" w:eastAsia="Times New Roman" w:cs="Times New Roman" w:asciiTheme="minorAscii" w:hAnsiTheme="minorAscii"/>
           <w:b/>
           <w:bCs/>
           <w:i/>
           <w:iCs/>
-          <w:sz w:val="24"/>
-          <w:szCs w:val="24"/>
+          <w:sz w:val="26"/>
+          <w:szCs w:val="26"/>
           <w:lang w:val="es-AR" w:eastAsia="zh-CN"/>
         </w:rPr>
         <w:t>mensaje</w:t>
       </w:r>
       <w:r>
         <w:rPr>
-          <w:rFonts w:ascii="Times New Roman" w:hAnsi="Times New Roman" w:eastAsia="Times New Roman" w:cs="Times New Roman"/>
-          <w:sz w:val="24"/>
-          <w:szCs w:val="24"/>
+          <w:rFonts w:hint="default" w:eastAsia="Times New Roman" w:cs="Times New Roman" w:asciiTheme="minorAscii" w:hAnsiTheme="minorAscii"/>
+          <w:sz w:val="26"/>
+          <w:szCs w:val="26"/>
           <w:lang w:val="es-AR" w:eastAsia="zh-CN"/>
         </w:rPr>
         <w:t>: es lo que queremos que diga el cuadro de dialogo.</w:t>
@@ -481,30 +469,32 @@
       <w:pPr>
         <w:suppressAutoHyphens/>
         <w:spacing w:before="280" w:after="280" w:line="240" w:lineRule="auto"/>
-        <w:jc w:val="both"/>
-        <w:rPr>
-          <w:rFonts w:ascii="Calibri" w:hAnsi="Calibri" w:eastAsia="Times New Roman" w:cs="Times New Roman"/>
-          <w:lang w:eastAsia="zh-CN"/>
-        </w:rPr>
-      </w:pPr>
-      <w:r>
-        <w:rPr>
-          <w:rFonts w:ascii="Times New Roman" w:hAnsi="Times New Roman" w:eastAsia="Times New Roman" w:cs="Times New Roman"/>
+        <w:jc w:val="left"/>
+        <w:rPr>
+          <w:rFonts w:hint="default" w:eastAsia="Times New Roman" w:cs="Times New Roman" w:asciiTheme="minorAscii" w:hAnsiTheme="minorAscii"/>
+          <w:sz w:val="26"/>
+          <w:szCs w:val="26"/>
+          <w:lang w:eastAsia="zh-CN"/>
+        </w:rPr>
+      </w:pPr>
+      <w:r>
+        <w:rPr>
+          <w:rFonts w:hint="default" w:eastAsia="Times New Roman" w:cs="Times New Roman" w:asciiTheme="minorAscii" w:hAnsiTheme="minorAscii"/>
           <w:b/>
           <w:bCs/>
           <w:i/>
           <w:iCs/>
-          <w:sz w:val="24"/>
-          <w:szCs w:val="24"/>
+          <w:sz w:val="26"/>
+          <w:szCs w:val="26"/>
           <w:lang w:val="es-AR" w:eastAsia="zh-CN"/>
         </w:rPr>
         <w:t>titulo</w:t>
       </w:r>
       <w:r>
         <w:rPr>
-          <w:rFonts w:ascii="Times New Roman" w:hAnsi="Times New Roman" w:eastAsia="Times New Roman" w:cs="Times New Roman"/>
-          <w:sz w:val="24"/>
-          <w:szCs w:val="24"/>
+          <w:rFonts w:hint="default" w:eastAsia="Times New Roman" w:cs="Times New Roman" w:asciiTheme="minorAscii" w:hAnsiTheme="minorAscii"/>
+          <w:sz w:val="26"/>
+          <w:szCs w:val="26"/>
           <w:lang w:val="es-AR" w:eastAsia="zh-CN"/>
         </w:rPr>
         <w:t>: el título de la ventana.</w:t>
@@ -514,32 +504,32 @@
       <w:pPr>
         <w:suppressAutoHyphens/>
         <w:spacing w:before="280" w:after="280" w:line="240" w:lineRule="auto"/>
-        <w:jc w:val="both"/>
-        <w:rPr>
-          <w:rFonts w:ascii="Times New Roman" w:hAnsi="Times New Roman" w:eastAsia="Times New Roman" w:cs="Times New Roman"/>
-          <w:sz w:val="24"/>
-          <w:szCs w:val="24"/>
+        <w:jc w:val="left"/>
+        <w:rPr>
+          <w:rFonts w:hint="default" w:eastAsia="Times New Roman" w:cs="Times New Roman" w:asciiTheme="minorAscii" w:hAnsiTheme="minorAscii"/>
+          <w:sz w:val="26"/>
+          <w:szCs w:val="26"/>
           <w:lang w:val="es-AR" w:eastAsia="zh-CN"/>
         </w:rPr>
       </w:pPr>
       <w:r>
         <w:rPr>
-          <w:rFonts w:ascii="Times New Roman" w:hAnsi="Times New Roman" w:eastAsia="Times New Roman" w:cs="Times New Roman"/>
+          <w:rFonts w:hint="default" w:eastAsia="Times New Roman" w:cs="Times New Roman" w:asciiTheme="minorAscii" w:hAnsiTheme="minorAscii"/>
           <w:b/>
           <w:bCs/>
           <w:i/>
           <w:iCs/>
-          <w:sz w:val="24"/>
-          <w:szCs w:val="24"/>
+          <w:sz w:val="26"/>
+          <w:szCs w:val="26"/>
           <w:lang w:val="es-AR" w:eastAsia="zh-CN"/>
         </w:rPr>
         <w:t>tipoDeMensaje</w:t>
       </w:r>
       <w:r>
         <w:rPr>
-          <w:rFonts w:ascii="Times New Roman" w:hAnsi="Times New Roman" w:eastAsia="Times New Roman" w:cs="Times New Roman"/>
-          <w:sz w:val="24"/>
-          <w:szCs w:val="24"/>
+          <w:rFonts w:hint="default" w:eastAsia="Times New Roman" w:cs="Times New Roman" w:asciiTheme="minorAscii" w:hAnsiTheme="minorAscii"/>
+          <w:sz w:val="26"/>
+          <w:szCs w:val="26"/>
           <w:lang w:val="es-AR" w:eastAsia="zh-CN"/>
         </w:rPr>
         <w:t xml:space="preserve">: son constantes que le dirán a java qué tipo de mensaje queremos mostrar. De acuerdo a esto serán los iconos que se mostrarán en el cuadro de dialogo. </w:t>
@@ -549,17 +539,19 @@
       <w:pPr>
         <w:suppressAutoHyphens/>
         <w:spacing w:before="280" w:after="280" w:line="240" w:lineRule="auto"/>
-        <w:jc w:val="both"/>
-        <w:rPr>
-          <w:rFonts w:ascii="Calibri" w:hAnsi="Calibri" w:eastAsia="Times New Roman" w:cs="Times New Roman"/>
-          <w:lang w:eastAsia="zh-CN"/>
-        </w:rPr>
-      </w:pPr>
-      <w:r>
-        <w:rPr>
-          <w:rFonts w:ascii="Times New Roman" w:hAnsi="Times New Roman" w:eastAsia="Times New Roman" w:cs="Times New Roman"/>
-          <w:sz w:val="24"/>
-          <w:szCs w:val="24"/>
+        <w:jc w:val="left"/>
+        <w:rPr>
+          <w:rFonts w:hint="default" w:eastAsia="Times New Roman" w:cs="Times New Roman" w:asciiTheme="minorAscii" w:hAnsiTheme="minorAscii"/>
+          <w:sz w:val="26"/>
+          <w:szCs w:val="26"/>
+          <w:lang w:eastAsia="zh-CN"/>
+        </w:rPr>
+      </w:pPr>
+      <w:r>
+        <w:rPr>
+          <w:rFonts w:hint="default" w:eastAsia="Times New Roman" w:cs="Times New Roman" w:asciiTheme="minorAscii" w:hAnsiTheme="minorAscii"/>
+          <w:sz w:val="26"/>
+          <w:szCs w:val="26"/>
           <w:lang w:val="es-AR" w:eastAsia="zh-CN"/>
         </w:rPr>
         <w:t>Las opciones son:</w:t>
@@ -573,16 +565,19 @@
         </w:numPr>
         <w:suppressAutoHyphens/>
         <w:spacing w:before="57" w:after="0" w:line="240" w:lineRule="auto"/>
-        <w:rPr>
-          <w:rFonts w:ascii="Calibri" w:hAnsi="Calibri" w:eastAsia="Times New Roman" w:cs="Times New Roman"/>
-          <w:lang w:eastAsia="zh-CN"/>
-        </w:rPr>
-      </w:pPr>
-      <w:r>
-        <w:rPr>
-          <w:rFonts w:ascii="Times New Roman" w:hAnsi="Times New Roman" w:eastAsia="Times New Roman" w:cs="Times New Roman"/>
-          <w:sz w:val="24"/>
-          <w:szCs w:val="24"/>
+        <w:jc w:val="left"/>
+        <w:rPr>
+          <w:rFonts w:hint="default" w:ascii="FreeMono" w:hAnsi="FreeMono" w:eastAsia="Times New Roman" w:cs="FreeMono"/>
+          <w:sz w:val="26"/>
+          <w:szCs w:val="26"/>
+          <w:lang w:eastAsia="zh-CN"/>
+        </w:rPr>
+      </w:pPr>
+      <w:r>
+        <w:rPr>
+          <w:rFonts w:hint="default" w:ascii="FreeMono" w:hAnsi="FreeMono" w:eastAsia="Times New Roman" w:cs="FreeMono"/>
+          <w:sz w:val="26"/>
+          <w:szCs w:val="26"/>
           <w:lang w:val="fr-FR" w:eastAsia="zh-CN"/>
         </w:rPr>
         <w:t>ERROR_MESSAGE</w:t>
@@ -596,16 +591,19 @@
         </w:numPr>
         <w:suppressAutoHyphens/>
         <w:spacing w:before="57" w:after="0" w:line="240" w:lineRule="auto"/>
-        <w:rPr>
-          <w:rFonts w:ascii="Calibri" w:hAnsi="Calibri" w:eastAsia="Times New Roman" w:cs="Times New Roman"/>
-          <w:lang w:eastAsia="zh-CN"/>
-        </w:rPr>
-      </w:pPr>
-      <w:r>
-        <w:rPr>
-          <w:rFonts w:ascii="Times New Roman" w:hAnsi="Times New Roman" w:eastAsia="Times New Roman" w:cs="Times New Roman"/>
-          <w:sz w:val="24"/>
-          <w:szCs w:val="24"/>
+        <w:jc w:val="left"/>
+        <w:rPr>
+          <w:rFonts w:hint="default" w:ascii="FreeMono" w:hAnsi="FreeMono" w:eastAsia="Times New Roman" w:cs="FreeMono"/>
+          <w:sz w:val="26"/>
+          <w:szCs w:val="26"/>
+          <w:lang w:eastAsia="zh-CN"/>
+        </w:rPr>
+      </w:pPr>
+      <w:r>
+        <w:rPr>
+          <w:rFonts w:hint="default" w:ascii="FreeMono" w:hAnsi="FreeMono" w:eastAsia="Times New Roman" w:cs="FreeMono"/>
+          <w:sz w:val="26"/>
+          <w:szCs w:val="26"/>
           <w:lang w:val="fr-FR" w:eastAsia="zh-CN"/>
         </w:rPr>
         <w:t>INFORMATION_MESSAGE</w:t>
@@ -619,16 +617,19 @@
         </w:numPr>
         <w:suppressAutoHyphens/>
         <w:spacing w:before="57" w:after="0" w:line="240" w:lineRule="auto"/>
-        <w:rPr>
-          <w:rFonts w:ascii="Calibri" w:hAnsi="Calibri" w:eastAsia="Times New Roman" w:cs="Times New Roman"/>
-          <w:lang w:eastAsia="zh-CN"/>
-        </w:rPr>
-      </w:pPr>
-      <w:r>
-        <w:rPr>
-          <w:rFonts w:ascii="Times New Roman" w:hAnsi="Times New Roman" w:eastAsia="Times New Roman" w:cs="Times New Roman"/>
-          <w:sz w:val="24"/>
-          <w:szCs w:val="24"/>
+        <w:jc w:val="left"/>
+        <w:rPr>
+          <w:rFonts w:hint="default" w:ascii="FreeMono" w:hAnsi="FreeMono" w:eastAsia="Times New Roman" w:cs="FreeMono"/>
+          <w:sz w:val="26"/>
+          <w:szCs w:val="26"/>
+          <w:lang w:eastAsia="zh-CN"/>
+        </w:rPr>
+      </w:pPr>
+      <w:r>
+        <w:rPr>
+          <w:rFonts w:hint="default" w:ascii="FreeMono" w:hAnsi="FreeMono" w:eastAsia="Times New Roman" w:cs="FreeMono"/>
+          <w:sz w:val="26"/>
+          <w:szCs w:val="26"/>
           <w:lang w:val="en-US" w:eastAsia="zh-CN"/>
         </w:rPr>
         <w:t>WARNING_MESSAGE</w:t>
@@ -642,16 +643,19 @@
         </w:numPr>
         <w:suppressAutoHyphens/>
         <w:spacing w:before="57" w:after="0" w:line="240" w:lineRule="auto"/>
-        <w:rPr>
-          <w:rFonts w:ascii="Calibri" w:hAnsi="Calibri" w:eastAsia="Times New Roman" w:cs="Times New Roman"/>
-          <w:lang w:eastAsia="zh-CN"/>
-        </w:rPr>
-      </w:pPr>
-      <w:r>
-        <w:rPr>
-          <w:rFonts w:ascii="Times New Roman" w:hAnsi="Times New Roman" w:eastAsia="Times New Roman" w:cs="Times New Roman"/>
-          <w:sz w:val="24"/>
-          <w:szCs w:val="24"/>
+        <w:jc w:val="left"/>
+        <w:rPr>
+          <w:rFonts w:hint="default" w:ascii="FreeMono" w:hAnsi="FreeMono" w:eastAsia="Times New Roman" w:cs="FreeMono"/>
+          <w:sz w:val="26"/>
+          <w:szCs w:val="26"/>
+          <w:lang w:eastAsia="zh-CN"/>
+        </w:rPr>
+      </w:pPr>
+      <w:r>
+        <w:rPr>
+          <w:rFonts w:hint="default" w:ascii="FreeMono" w:hAnsi="FreeMono" w:eastAsia="Times New Roman" w:cs="FreeMono"/>
+          <w:sz w:val="26"/>
+          <w:szCs w:val="26"/>
           <w:lang w:val="en-US" w:eastAsia="zh-CN"/>
         </w:rPr>
         <w:t>QUESTION_MESSAGE</w:t>
@@ -665,16 +669,19 @@
         </w:numPr>
         <w:suppressAutoHyphens/>
         <w:spacing w:before="57" w:after="0" w:line="240" w:lineRule="auto"/>
-        <w:rPr>
-          <w:rFonts w:ascii="Calibri" w:hAnsi="Calibri" w:eastAsia="Times New Roman" w:cs="Times New Roman"/>
-          <w:lang w:eastAsia="zh-CN"/>
-        </w:rPr>
-      </w:pPr>
-      <w:r>
-        <w:rPr>
-          <w:rFonts w:ascii="Times New Roman" w:hAnsi="Times New Roman" w:eastAsia="Times New Roman" w:cs="Times New Roman"/>
-          <w:sz w:val="24"/>
-          <w:szCs w:val="24"/>
+        <w:jc w:val="left"/>
+        <w:rPr>
+          <w:rFonts w:hint="default" w:ascii="FreeMono" w:hAnsi="FreeMono" w:eastAsia="Times New Roman" w:cs="FreeMono"/>
+          <w:sz w:val="26"/>
+          <w:szCs w:val="26"/>
+          <w:lang w:eastAsia="zh-CN"/>
+        </w:rPr>
+      </w:pPr>
+      <w:r>
+        <w:rPr>
+          <w:rFonts w:hint="default" w:ascii="FreeMono" w:hAnsi="FreeMono" w:eastAsia="Times New Roman" w:cs="FreeMono"/>
+          <w:sz w:val="26"/>
+          <w:szCs w:val="26"/>
           <w:lang w:val="es-AR" w:eastAsia="zh-CN"/>
         </w:rPr>
         <w:t>PLAIN_MESSAGE</w:t>
@@ -684,17 +691,19 @@
       <w:pPr>
         <w:suppressAutoHyphens/>
         <w:spacing w:before="280" w:after="280" w:line="240" w:lineRule="auto"/>
-        <w:jc w:val="both"/>
-        <w:rPr>
-          <w:rFonts w:ascii="Calibri" w:hAnsi="Calibri" w:eastAsia="Times New Roman" w:cs="Times New Roman"/>
-          <w:lang w:eastAsia="zh-CN"/>
-        </w:rPr>
-      </w:pPr>
-      <w:r>
-        <w:rPr>
-          <w:rFonts w:ascii="Times New Roman" w:hAnsi="Times New Roman" w:eastAsia="Times New Roman" w:cs="Times New Roman"/>
-          <w:sz w:val="24"/>
-          <w:szCs w:val="24"/>
+        <w:jc w:val="left"/>
+        <w:rPr>
+          <w:rFonts w:hint="default" w:eastAsia="Times New Roman" w:cs="Times New Roman" w:asciiTheme="minorAscii" w:hAnsiTheme="minorAscii"/>
+          <w:sz w:val="26"/>
+          <w:szCs w:val="26"/>
+          <w:lang w:eastAsia="zh-CN"/>
+        </w:rPr>
+      </w:pPr>
+      <w:r>
+        <w:rPr>
+          <w:rFonts w:hint="default" w:eastAsia="Times New Roman" w:cs="Times New Roman" w:asciiTheme="minorAscii" w:hAnsiTheme="minorAscii"/>
+          <w:sz w:val="26"/>
+          <w:szCs w:val="26"/>
           <w:lang w:eastAsia="zh-CN"/>
         </w:rPr>
         <w:t>Si quisiéramos mostrar un icono personalizado, podemos agregarlo al final como un argumento más.</w:t>
@@ -704,7 +713,7 @@
       <w:tblPr>
         <w:tblStyle w:val="103"/>
         <w:tblW w:w="8613" w:type="dxa"/>
-        <w:tblInd w:w="0" w:type="dxa"/>
+        <w:tblInd w:w="432" w:type="dxa"/>
         <w:tblBorders>
           <w:top w:val="single" w:color="auto" w:sz="4" w:space="0"/>
           <w:left w:val="single" w:color="auto" w:sz="4" w:space="0"/>
@@ -742,11 +751,12 @@
           </w:tblCellMar>
         </w:tblPrEx>
         <w:trPr>
-          <w:trHeight w:val="1738" w:hRule="atLeast"/>
+          <w:trHeight w:val="1742" w:hRule="atLeast"/>
         </w:trPr>
         <w:tc>
           <w:tcPr>
             <w:tcW w:w="8613" w:type="dxa"/>
+            <w:vAlign w:val="top"/>
           </w:tcPr>
           <w:p>
             <w:pPr>
@@ -755,16 +765,18 @@
               <w:spacing w:before="280" w:after="280" w:line="240" w:lineRule="auto"/>
               <w:jc w:val="left"/>
               <w:rPr>
-                <w:rFonts w:ascii="Calibri" w:hAnsi="Calibri"/>
+                <w:rFonts w:hint="default" w:asciiTheme="minorAscii" w:hAnsiTheme="minorAscii"/>
+                <w:sz w:val="26"/>
+                <w:szCs w:val="26"/>
                 <w:lang w:eastAsia="zh-CN"/>
               </w:rPr>
             </w:pPr>
             <w:r>
               <w:rPr>
-                <w:rFonts w:eastAsia="Times New Roman" w:cs="Times New Roman"/>
+                <w:rFonts w:hint="default" w:eastAsia="Times New Roman" w:cs="Times New Roman" w:asciiTheme="minorAscii" w:hAnsiTheme="minorAscii"/>
                 <w:kern w:val="0"/>
-                <w:sz w:val="24"/>
-                <w:szCs w:val="24"/>
+                <w:sz w:val="26"/>
+                <w:szCs w:val="26"/>
                 <w:lang w:val="es-ES" w:eastAsia="zh-CN" w:bidi="ar-SA"/>
               </w:rPr>
               <w:t>Ejemplo:</w:t>
@@ -777,17 +789,20 @@
               <w:spacing w:before="280" w:after="280" w:line="240" w:lineRule="auto"/>
               <w:jc w:val="left"/>
               <w:rPr>
-                <w:rFonts w:ascii="Calibri" w:hAnsi="Calibri"/>
+                <w:rFonts w:hint="default" w:asciiTheme="minorAscii" w:hAnsiTheme="minorAscii"/>
+                <w:sz w:val="26"/>
+                <w:szCs w:val="26"/>
                 <w:lang w:eastAsia="zh-CN"/>
               </w:rPr>
             </w:pPr>
             <w:r>
               <w:rPr>
-                <w:rFonts w:eastAsia="Times New Roman" w:cs="Times New Roman"/>
-                <w:b/>
+                <w:rFonts w:hint="default" w:ascii="FreeMono" w:hAnsi="FreeMono" w:eastAsia="Times New Roman" w:cs="FreeMono"/>
+                <w:b w:val="0"/>
+                <w:bCs/>
                 <w:kern w:val="0"/>
-                <w:sz w:val="24"/>
-                <w:szCs w:val="24"/>
+                <w:sz w:val="26"/>
+                <w:szCs w:val="26"/>
                 <w:lang w:val="en-US" w:eastAsia="zh-CN" w:bidi="ar-SA"/>
               </w:rPr>
               <w:t>JOptionPane.showMessageDialog(null, "Acceso Denegado", "Error", JOptionPane.ERROR_MESSAGE);</w:t>
@@ -798,16 +813,118 @@
     </w:tbl>
     <w:p>
       <w:pPr>
+        <w:pStyle w:val="3"/>
+        <w:numPr>
+          <w:ilvl w:val="0"/>
+          <w:numId w:val="3"/>
+        </w:numPr>
+        <w:bidi w:val="0"/>
+        <w:ind w:left="0" w:leftChars="0" w:firstLine="0" w:firstLineChars="0"/>
+        <w:jc w:val="left"/>
+        <w:rPr>
+          <w:rFonts w:hint="default"/>
+          <w:lang w:eastAsia="zh-CN"/>
+        </w:rPr>
+      </w:pPr>
+      <w:r>
+        <w:rPr>
+          <w:rFonts w:hint="default"/>
+          <w:lang w:val="es-AR" w:eastAsia="zh-CN"/>
+        </w:rPr>
+        <w:t>showConfirmDialog</w:t>
+      </w:r>
+    </w:p>
+    <w:p>
+      <w:pPr>
         <w:suppressAutoHyphens/>
         <w:spacing w:before="280" w:after="280" w:line="240" w:lineRule="auto"/>
-        <w:rPr>
-          <w:rFonts w:ascii="Times New Roman" w:hAnsi="Times New Roman" w:eastAsia="Times New Roman" w:cs="Times New Roman"/>
-          <w:color w:val="008000"/>
-          <w:sz w:val="24"/>
-          <w:szCs w:val="24"/>
-          <w:lang w:val="en-US" w:eastAsia="zh-CN"/>
-        </w:rPr>
-      </w:pPr>
+        <w:jc w:val="left"/>
+        <w:rPr>
+          <w:rFonts w:hint="default" w:eastAsia="Times New Roman" w:cs="Times New Roman" w:asciiTheme="minorAscii" w:hAnsiTheme="minorAscii"/>
+          <w:sz w:val="26"/>
+          <w:szCs w:val="26"/>
+          <w:lang w:eastAsia="zh-CN"/>
+        </w:rPr>
+      </w:pPr>
+      <w:r>
+        <w:rPr>
+          <w:rFonts w:hint="default" w:eastAsia="Times New Roman" w:cs="Times New Roman" w:asciiTheme="minorAscii" w:hAnsiTheme="minorAscii"/>
+          <w:sz w:val="26"/>
+          <w:szCs w:val="26"/>
+          <w:lang w:eastAsia="zh-CN"/>
+        </w:rPr>
+        <w:t>Este método sirve para pedirle al usuario una confirmación. Por ejemplo, una confirmación de salida del sistema</w:t>
+      </w:r>
+    </w:p>
+    <w:p>
+      <w:pPr>
+        <w:suppressAutoHyphens/>
+        <w:spacing w:before="280" w:after="280" w:line="240" w:lineRule="auto"/>
+        <w:jc w:val="left"/>
+        <w:rPr>
+          <w:rFonts w:hint="default" w:ascii="FreeMono" w:hAnsi="FreeMono" w:eastAsia="Times New Roman" w:cs="FreeMono"/>
+          <w:b w:val="0"/>
+          <w:bCs w:val="0"/>
+          <w:sz w:val="26"/>
+          <w:szCs w:val="26"/>
+          <w:lang w:eastAsia="zh-CN"/>
+        </w:rPr>
+      </w:pPr>
+      <w:r>
+        <w:rPr>
+          <w:rFonts w:hint="default" w:ascii="FreeMono" w:hAnsi="FreeMono" w:eastAsia="Times New Roman" w:cs="FreeMono"/>
+          <w:b w:val="0"/>
+          <w:bCs w:val="0"/>
+          <w:sz w:val="26"/>
+          <w:szCs w:val="26"/>
+          <w:lang w:val="es-AR" w:eastAsia="zh-CN"/>
+        </w:rPr>
+        <w:t>Int respuesta =JOptionPane. showConfirmDialog(Component componentePadre, Object mensaje, String titulo, int tipoDeOpcion);</w:t>
+      </w:r>
+    </w:p>
+    <w:p>
+      <w:pPr>
+        <w:suppressAutoHyphens/>
+        <w:spacing w:before="280" w:after="280" w:line="240" w:lineRule="auto"/>
+        <w:jc w:val="left"/>
+        <w:rPr>
+          <w:rFonts w:hint="default" w:eastAsia="Times New Roman" w:cs="Times New Roman" w:asciiTheme="minorAscii" w:hAnsiTheme="minorAscii"/>
+          <w:sz w:val="26"/>
+          <w:szCs w:val="26"/>
+          <w:lang w:eastAsia="zh-CN"/>
+        </w:rPr>
+      </w:pPr>
+      <w:r>
+        <w:rPr>
+          <w:rFonts w:hint="default" w:eastAsia="Times New Roman" w:cs="Times New Roman" w:asciiTheme="minorAscii" w:hAnsiTheme="minorAscii"/>
+          <w:sz w:val="26"/>
+          <w:szCs w:val="26"/>
+          <w:lang w:eastAsia="zh-CN"/>
+        </w:rPr>
+        <w:t>Lo anterior es la versión corta de los argumentos del método. La versión larga incluye el tipo de mensaje y el icono, por si queremos personalizarlo.</w:t>
+      </w:r>
+    </w:p>
+    <w:p>
+      <w:pPr>
+        <w:suppressAutoHyphens/>
+        <w:spacing w:before="280" w:after="280" w:line="240" w:lineRule="auto"/>
+        <w:jc w:val="left"/>
+        <w:rPr>
+          <w:rFonts w:hint="default" w:eastAsia="Times New Roman" w:cs="Times New Roman" w:asciiTheme="minorAscii" w:hAnsiTheme="minorAscii"/>
+          <w:sz w:val="26"/>
+          <w:szCs w:val="26"/>
+          <w:lang w:eastAsia="zh-CN"/>
+        </w:rPr>
+      </w:pPr>
+      <w:r>
+        <w:rPr>
+          <w:rFonts w:hint="default" w:eastAsia="Times New Roman" w:cs="Times New Roman" w:asciiTheme="minorAscii" w:hAnsiTheme="minorAscii"/>
+          <w:sz w:val="26"/>
+          <w:szCs w:val="26"/>
+          <w:lang w:eastAsia="zh-CN"/>
+        </w:rPr>
+        <w:t>Los argumentos son idénticos a los del método anterior. Excepto por el tipo de opción, que es otra constante y los valores pueden ser:</w:t>
+      </w:r>
     </w:p>
     <w:p>
       <w:pPr>
@@ -816,193 +933,98 @@
           <w:numId w:val="5"/>
         </w:numPr>
         <w:suppressAutoHyphens/>
-        <w:spacing w:before="0" w:after="280" w:line="240" w:lineRule="auto"/>
-        <w:rPr>
-          <w:rFonts w:ascii="Calibri" w:hAnsi="Calibri" w:eastAsia="Times New Roman" w:cs="Times New Roman"/>
-          <w:lang w:eastAsia="zh-CN"/>
-        </w:rPr>
-      </w:pPr>
-      <w:r>
-        <w:rPr>
-          <w:rFonts w:ascii="Times New Roman" w:hAnsi="Times New Roman" w:eastAsia="Times New Roman" w:cs="Times New Roman"/>
-          <w:b/>
-          <w:bCs/>
-          <w:sz w:val="24"/>
-          <w:szCs w:val="24"/>
-          <w:lang w:val="es-AR" w:eastAsia="zh-CN"/>
-        </w:rPr>
-        <w:t>showConfirmDialog</w:t>
-      </w:r>
-    </w:p>
-    <w:p>
-      <w:pPr>
-        <w:suppressAutoHyphens/>
-        <w:spacing w:before="280" w:after="280" w:line="240" w:lineRule="auto"/>
-        <w:jc w:val="both"/>
-        <w:rPr>
-          <w:rFonts w:ascii="Times New Roman" w:hAnsi="Times New Roman" w:eastAsia="Times New Roman" w:cs="Times New Roman"/>
-          <w:sz w:val="24"/>
-          <w:szCs w:val="24"/>
-          <w:lang w:eastAsia="zh-CN"/>
-        </w:rPr>
-      </w:pPr>
-      <w:r>
-        <w:rPr>
-          <w:rFonts w:ascii="Times New Roman" w:hAnsi="Times New Roman" w:eastAsia="Times New Roman" w:cs="Times New Roman"/>
-          <w:sz w:val="24"/>
-          <w:szCs w:val="24"/>
-          <w:lang w:eastAsia="zh-CN"/>
-        </w:rPr>
-        <w:t>Este método sirve para pedirle al usuario una confirmación. Por ejemplo, una confirmación de salida del sistema</w:t>
-      </w:r>
-    </w:p>
-    <w:p>
-      <w:pPr>
-        <w:suppressAutoHyphens/>
-        <w:spacing w:before="280" w:after="280" w:line="240" w:lineRule="auto"/>
-        <w:rPr>
-          <w:rFonts w:ascii="Calibri" w:hAnsi="Calibri" w:eastAsia="Times New Roman" w:cs="Times New Roman"/>
-          <w:lang w:eastAsia="zh-CN"/>
-        </w:rPr>
-      </w:pPr>
-      <w:r>
-        <w:rPr>
-          <w:rFonts w:ascii="Times New Roman" w:hAnsi="Times New Roman" w:eastAsia="Times New Roman" w:cs="Times New Roman"/>
-          <w:b/>
-          <w:bCs/>
-          <w:sz w:val="24"/>
-          <w:szCs w:val="24"/>
-          <w:lang w:val="es-AR" w:eastAsia="zh-CN"/>
-        </w:rPr>
-        <w:t>Int respuesta =JOptionPane. showConfirmDialog(Component componentePadre, Object mensaje, String titulo, int tipoDeOpcion);</w:t>
-      </w:r>
-    </w:p>
-    <w:p>
-      <w:pPr>
-        <w:suppressAutoHyphens/>
-        <w:spacing w:before="280" w:after="280" w:line="240" w:lineRule="auto"/>
-        <w:rPr>
-          <w:rFonts w:ascii="Calibri" w:hAnsi="Calibri" w:eastAsia="Times New Roman" w:cs="Times New Roman"/>
-          <w:lang w:eastAsia="zh-CN"/>
-        </w:rPr>
-      </w:pPr>
-      <w:r>
-        <w:rPr>
-          <w:rFonts w:ascii="Times New Roman" w:hAnsi="Times New Roman" w:eastAsia="Times New Roman" w:cs="Times New Roman"/>
-          <w:sz w:val="24"/>
-          <w:szCs w:val="24"/>
-          <w:lang w:eastAsia="zh-CN"/>
-        </w:rPr>
-        <w:t>Lo anterior es la versión corta de los argumentos del método. La versión larga incluye el tipo de mensaje y el icono, por si queremos personalizarlo.</w:t>
-      </w:r>
-    </w:p>
-    <w:p>
-      <w:pPr>
-        <w:suppressAutoHyphens/>
-        <w:spacing w:before="280" w:after="280" w:line="240" w:lineRule="auto"/>
-        <w:jc w:val="both"/>
-        <w:rPr>
-          <w:rFonts w:ascii="Calibri" w:hAnsi="Calibri" w:eastAsia="Times New Roman" w:cs="Times New Roman"/>
-          <w:lang w:eastAsia="zh-CN"/>
-        </w:rPr>
-      </w:pPr>
-      <w:r>
-        <w:rPr>
-          <w:rFonts w:ascii="Times New Roman" w:hAnsi="Times New Roman" w:eastAsia="Times New Roman" w:cs="Times New Roman"/>
-          <w:sz w:val="24"/>
-          <w:szCs w:val="24"/>
-          <w:lang w:eastAsia="zh-CN"/>
-        </w:rPr>
-        <w:t>Los argumentos son idénticos a los del método anterior. Excepto por el tipo de opción, que es otra constante y los valores pueden ser:</w:t>
+        <w:spacing w:before="57" w:after="0" w:line="240" w:lineRule="auto"/>
+        <w:jc w:val="left"/>
+        <w:rPr>
+          <w:rFonts w:hint="default" w:ascii="FreeMono" w:hAnsi="FreeMono" w:eastAsia="Times New Roman" w:cs="FreeMono"/>
+          <w:sz w:val="26"/>
+          <w:szCs w:val="26"/>
+          <w:lang w:eastAsia="zh-CN"/>
+        </w:rPr>
+      </w:pPr>
+      <w:r>
+        <w:rPr>
+          <w:rFonts w:hint="default" w:ascii="FreeMono" w:hAnsi="FreeMono" w:eastAsia="Times New Roman" w:cs="FreeMono"/>
+          <w:sz w:val="26"/>
+          <w:szCs w:val="26"/>
+          <w:lang w:val="en-US" w:eastAsia="zh-CN"/>
+        </w:rPr>
+        <w:t>DEFAULT_OPTION</w:t>
       </w:r>
     </w:p>
     <w:p>
       <w:pPr>
         <w:numPr>
           <w:ilvl w:val="0"/>
-          <w:numId w:val="6"/>
+          <w:numId w:val="5"/>
         </w:numPr>
         <w:suppressAutoHyphens/>
         <w:spacing w:before="57" w:after="0" w:line="240" w:lineRule="auto"/>
-        <w:rPr>
-          <w:rFonts w:ascii="Calibri" w:hAnsi="Calibri" w:eastAsia="Times New Roman" w:cs="Times New Roman"/>
-          <w:lang w:eastAsia="zh-CN"/>
-        </w:rPr>
-      </w:pPr>
-      <w:r>
-        <w:rPr>
-          <w:rFonts w:ascii="Times New Roman" w:hAnsi="Times New Roman" w:eastAsia="Times New Roman" w:cs="Times New Roman"/>
-          <w:sz w:val="24"/>
-          <w:szCs w:val="24"/>
+        <w:jc w:val="left"/>
+        <w:rPr>
+          <w:rFonts w:hint="default" w:ascii="FreeMono" w:hAnsi="FreeMono" w:eastAsia="Times New Roman" w:cs="FreeMono"/>
+          <w:sz w:val="26"/>
+          <w:szCs w:val="26"/>
+          <w:lang w:eastAsia="zh-CN"/>
+        </w:rPr>
+      </w:pPr>
+      <w:r>
+        <w:rPr>
+          <w:rFonts w:hint="default" w:ascii="FreeMono" w:hAnsi="FreeMono" w:eastAsia="Times New Roman" w:cs="FreeMono"/>
+          <w:sz w:val="26"/>
+          <w:szCs w:val="26"/>
           <w:lang w:val="en-US" w:eastAsia="zh-CN"/>
         </w:rPr>
-        <w:t>DEFAULT_OPTION</w:t>
+        <w:t>YES_NO_OPTION</w:t>
       </w:r>
     </w:p>
     <w:p>
       <w:pPr>
         <w:numPr>
           <w:ilvl w:val="0"/>
-          <w:numId w:val="6"/>
+          <w:numId w:val="5"/>
         </w:numPr>
         <w:suppressAutoHyphens/>
         <w:spacing w:before="57" w:after="0" w:line="240" w:lineRule="auto"/>
-        <w:rPr>
-          <w:rFonts w:ascii="Calibri" w:hAnsi="Calibri" w:eastAsia="Times New Roman" w:cs="Times New Roman"/>
-          <w:lang w:eastAsia="zh-CN"/>
-        </w:rPr>
-      </w:pPr>
-      <w:r>
-        <w:rPr>
-          <w:rFonts w:ascii="Times New Roman" w:hAnsi="Times New Roman" w:eastAsia="Times New Roman" w:cs="Times New Roman"/>
-          <w:sz w:val="24"/>
-          <w:szCs w:val="24"/>
+        <w:jc w:val="left"/>
+        <w:rPr>
+          <w:rFonts w:hint="default" w:ascii="FreeMono" w:hAnsi="FreeMono" w:eastAsia="Times New Roman" w:cs="FreeMono"/>
+          <w:sz w:val="26"/>
+          <w:szCs w:val="26"/>
+          <w:lang w:eastAsia="zh-CN"/>
+        </w:rPr>
+      </w:pPr>
+      <w:r>
+        <w:rPr>
+          <w:rFonts w:hint="default" w:ascii="FreeMono" w:hAnsi="FreeMono" w:eastAsia="Times New Roman" w:cs="FreeMono"/>
+          <w:sz w:val="26"/>
+          <w:szCs w:val="26"/>
           <w:lang w:val="en-US" w:eastAsia="zh-CN"/>
         </w:rPr>
-        <w:t>YES_NO_OPTION</w:t>
+        <w:t>YES_NO_CANCEL_OPTION</w:t>
       </w:r>
     </w:p>
     <w:p>
       <w:pPr>
         <w:numPr>
           <w:ilvl w:val="0"/>
-          <w:numId w:val="6"/>
+          <w:numId w:val="5"/>
         </w:numPr>
         <w:suppressAutoHyphens/>
         <w:spacing w:before="57" w:after="0" w:line="240" w:lineRule="auto"/>
-        <w:rPr>
-          <w:rFonts w:ascii="Calibri" w:hAnsi="Calibri" w:eastAsia="Times New Roman" w:cs="Times New Roman"/>
-          <w:lang w:eastAsia="zh-CN"/>
-        </w:rPr>
-      </w:pPr>
-      <w:r>
-        <w:rPr>
-          <w:rFonts w:ascii="Times New Roman" w:hAnsi="Times New Roman" w:eastAsia="Times New Roman" w:cs="Times New Roman"/>
-          <w:sz w:val="24"/>
-          <w:szCs w:val="24"/>
-          <w:lang w:val="en-US" w:eastAsia="zh-CN"/>
-        </w:rPr>
-        <w:t>YES_NO_CANCEL_OPTION</w:t>
-      </w:r>
-    </w:p>
-    <w:p>
-      <w:pPr>
-        <w:numPr>
-          <w:ilvl w:val="0"/>
-          <w:numId w:val="6"/>
-        </w:numPr>
-        <w:suppressAutoHyphens/>
-        <w:spacing w:before="57" w:after="0" w:line="240" w:lineRule="auto"/>
-        <w:rPr>
-          <w:rFonts w:ascii="Calibri" w:hAnsi="Calibri" w:eastAsia="Times New Roman" w:cs="Times New Roman"/>
-          <w:lang w:eastAsia="zh-CN"/>
-        </w:rPr>
-      </w:pPr>
-      <w:r>
-        <w:rPr>
-          <w:rFonts w:ascii="Times New Roman" w:hAnsi="Times New Roman" w:eastAsia="Times New Roman" w:cs="Times New Roman"/>
-          <w:sz w:val="24"/>
-          <w:szCs w:val="24"/>
+        <w:jc w:val="left"/>
+        <w:rPr>
+          <w:rFonts w:hint="default" w:ascii="FreeMono" w:hAnsi="FreeMono" w:eastAsia="Times New Roman" w:cs="FreeMono"/>
+          <w:sz w:val="26"/>
+          <w:szCs w:val="26"/>
+          <w:lang w:eastAsia="zh-CN"/>
+        </w:rPr>
+      </w:pPr>
+      <w:r>
+        <w:rPr>
+          <w:rFonts w:hint="default" w:ascii="FreeMono" w:hAnsi="FreeMono" w:eastAsia="Times New Roman" w:cs="FreeMono"/>
+          <w:sz w:val="26"/>
+          <w:szCs w:val="26"/>
           <w:lang w:val="en-US" w:eastAsia="zh-CN"/>
         </w:rPr>
         <w:t>OK_CANCEL_OPTION</w:t>
@@ -1012,179 +1034,179 @@
       <w:pPr>
         <w:suppressAutoHyphens/>
         <w:spacing w:before="280" w:after="280" w:line="240" w:lineRule="auto"/>
-        <w:jc w:val="both"/>
-        <w:rPr>
-          <w:rFonts w:ascii="Times New Roman" w:hAnsi="Times New Roman" w:eastAsia="Times New Roman" w:cs="Times New Roman"/>
-          <w:sz w:val="24"/>
-          <w:szCs w:val="24"/>
-          <w:lang w:eastAsia="zh-CN"/>
-        </w:rPr>
-      </w:pPr>
-      <w:r>
-        <w:rPr>
-          <w:rFonts w:ascii="Times New Roman" w:hAnsi="Times New Roman" w:eastAsia="Times New Roman" w:cs="Times New Roman"/>
-          <w:sz w:val="24"/>
-          <w:szCs w:val="24"/>
+        <w:jc w:val="left"/>
+        <w:rPr>
+          <w:rFonts w:hint="default" w:eastAsia="Times New Roman" w:cs="Times New Roman" w:asciiTheme="minorAscii" w:hAnsiTheme="minorAscii"/>
+          <w:sz w:val="26"/>
+          <w:szCs w:val="26"/>
+          <w:lang w:eastAsia="zh-CN"/>
+        </w:rPr>
+      </w:pPr>
+      <w:r>
+        <w:rPr>
+          <w:rFonts w:hint="default" w:eastAsia="Times New Roman" w:cs="Times New Roman" w:asciiTheme="minorAscii" w:hAnsiTheme="minorAscii"/>
+          <w:sz w:val="26"/>
+          <w:szCs w:val="26"/>
           <w:lang w:eastAsia="zh-CN"/>
         </w:rPr>
         <w:t xml:space="preserve">Como vemos, el método devuelve un entero que nos permitirá captar cual es la opción elegida por el usuario. Los valores serán </w:t>
       </w:r>
       <w:r>
         <w:rPr>
-          <w:rFonts w:ascii="Times New Roman" w:hAnsi="Times New Roman" w:eastAsia="Times New Roman" w:cs="Times New Roman"/>
+          <w:rFonts w:hint="default" w:eastAsia="Times New Roman" w:cs="Times New Roman" w:asciiTheme="minorAscii" w:hAnsiTheme="minorAscii"/>
           <w:b/>
           <w:bCs/>
-          <w:sz w:val="24"/>
-          <w:szCs w:val="24"/>
+          <w:sz w:val="26"/>
+          <w:szCs w:val="26"/>
           <w:lang w:eastAsia="zh-CN"/>
         </w:rPr>
         <w:t>0</w:t>
       </w:r>
       <w:r>
         <w:rPr>
-          <w:rFonts w:ascii="Times New Roman" w:hAnsi="Times New Roman" w:eastAsia="Times New Roman" w:cs="Times New Roman"/>
-          <w:sz w:val="24"/>
-          <w:szCs w:val="24"/>
+          <w:rFonts w:hint="default" w:eastAsia="Times New Roman" w:cs="Times New Roman" w:asciiTheme="minorAscii" w:hAnsiTheme="minorAscii"/>
+          <w:sz w:val="26"/>
+          <w:szCs w:val="26"/>
           <w:lang w:eastAsia="zh-CN"/>
         </w:rPr>
         <w:t xml:space="preserve"> para </w:t>
       </w:r>
       <w:r>
         <w:rPr>
-          <w:rFonts w:ascii="Times New Roman" w:hAnsi="Times New Roman" w:eastAsia="Times New Roman" w:cs="Times New Roman"/>
+          <w:rFonts w:hint="default" w:eastAsia="Times New Roman" w:cs="Times New Roman" w:asciiTheme="minorAscii" w:hAnsiTheme="minorAscii"/>
           <w:b/>
           <w:bCs/>
-          <w:sz w:val="24"/>
-          <w:szCs w:val="24"/>
+          <w:sz w:val="26"/>
+          <w:szCs w:val="26"/>
           <w:lang w:eastAsia="zh-CN"/>
         </w:rPr>
         <w:t>Sí</w:t>
       </w:r>
       <w:r>
         <w:rPr>
-          <w:rFonts w:ascii="Times New Roman" w:hAnsi="Times New Roman" w:eastAsia="Times New Roman" w:cs="Times New Roman"/>
-          <w:sz w:val="24"/>
-          <w:szCs w:val="24"/>
+          <w:rFonts w:hint="default" w:eastAsia="Times New Roman" w:cs="Times New Roman" w:asciiTheme="minorAscii" w:hAnsiTheme="minorAscii"/>
+          <w:sz w:val="26"/>
+          <w:szCs w:val="26"/>
           <w:lang w:eastAsia="zh-CN"/>
         </w:rPr>
         <w:t xml:space="preserve">, </w:t>
       </w:r>
       <w:r>
         <w:rPr>
-          <w:rFonts w:ascii="Times New Roman" w:hAnsi="Times New Roman" w:eastAsia="Times New Roman" w:cs="Times New Roman"/>
+          <w:rFonts w:hint="default" w:eastAsia="Times New Roman" w:cs="Times New Roman" w:asciiTheme="minorAscii" w:hAnsiTheme="minorAscii"/>
           <w:b/>
           <w:bCs/>
-          <w:sz w:val="24"/>
-          <w:szCs w:val="24"/>
+          <w:sz w:val="26"/>
+          <w:szCs w:val="26"/>
           <w:lang w:eastAsia="zh-CN"/>
         </w:rPr>
         <w:t>1</w:t>
       </w:r>
       <w:r>
         <w:rPr>
-          <w:rFonts w:ascii="Times New Roman" w:hAnsi="Times New Roman" w:eastAsia="Times New Roman" w:cs="Times New Roman"/>
-          <w:sz w:val="24"/>
-          <w:szCs w:val="24"/>
+          <w:rFonts w:hint="default" w:eastAsia="Times New Roman" w:cs="Times New Roman" w:asciiTheme="minorAscii" w:hAnsiTheme="minorAscii"/>
+          <w:sz w:val="26"/>
+          <w:szCs w:val="26"/>
           <w:lang w:eastAsia="zh-CN"/>
         </w:rPr>
         <w:t xml:space="preserve"> para </w:t>
       </w:r>
       <w:r>
         <w:rPr>
-          <w:rFonts w:ascii="Times New Roman" w:hAnsi="Times New Roman" w:eastAsia="Times New Roman" w:cs="Times New Roman"/>
+          <w:rFonts w:hint="default" w:eastAsia="Times New Roman" w:cs="Times New Roman" w:asciiTheme="minorAscii" w:hAnsiTheme="minorAscii"/>
           <w:b/>
           <w:bCs/>
-          <w:sz w:val="24"/>
-          <w:szCs w:val="24"/>
+          <w:sz w:val="26"/>
+          <w:szCs w:val="26"/>
           <w:lang w:eastAsia="zh-CN"/>
         </w:rPr>
         <w:t>No</w:t>
       </w:r>
       <w:r>
         <w:rPr>
-          <w:rFonts w:ascii="Times New Roman" w:hAnsi="Times New Roman" w:eastAsia="Times New Roman" w:cs="Times New Roman"/>
-          <w:sz w:val="24"/>
-          <w:szCs w:val="24"/>
+          <w:rFonts w:hint="default" w:eastAsia="Times New Roman" w:cs="Times New Roman" w:asciiTheme="minorAscii" w:hAnsiTheme="minorAscii"/>
+          <w:sz w:val="26"/>
+          <w:szCs w:val="26"/>
           <w:lang w:eastAsia="zh-CN"/>
         </w:rPr>
         <w:t xml:space="preserve">, </w:t>
       </w:r>
       <w:r>
         <w:rPr>
-          <w:rFonts w:ascii="Times New Roman" w:hAnsi="Times New Roman" w:eastAsia="Times New Roman" w:cs="Times New Roman"/>
+          <w:rFonts w:hint="default" w:eastAsia="Times New Roman" w:cs="Times New Roman" w:asciiTheme="minorAscii" w:hAnsiTheme="minorAscii"/>
           <w:b/>
           <w:bCs/>
-          <w:sz w:val="24"/>
-          <w:szCs w:val="24"/>
+          <w:sz w:val="26"/>
+          <w:szCs w:val="26"/>
           <w:lang w:eastAsia="zh-CN"/>
         </w:rPr>
         <w:t>2</w:t>
       </w:r>
       <w:r>
         <w:rPr>
-          <w:rFonts w:ascii="Times New Roman" w:hAnsi="Times New Roman" w:eastAsia="Times New Roman" w:cs="Times New Roman"/>
-          <w:sz w:val="24"/>
-          <w:szCs w:val="24"/>
+          <w:rFonts w:hint="default" w:eastAsia="Times New Roman" w:cs="Times New Roman" w:asciiTheme="minorAscii" w:hAnsiTheme="minorAscii"/>
+          <w:sz w:val="26"/>
+          <w:szCs w:val="26"/>
           <w:lang w:eastAsia="zh-CN"/>
         </w:rPr>
         <w:t xml:space="preserve"> para </w:t>
       </w:r>
       <w:r>
         <w:rPr>
-          <w:rFonts w:ascii="Times New Roman" w:hAnsi="Times New Roman" w:eastAsia="Times New Roman" w:cs="Times New Roman"/>
+          <w:rFonts w:hint="default" w:eastAsia="Times New Roman" w:cs="Times New Roman" w:asciiTheme="minorAscii" w:hAnsiTheme="minorAscii"/>
           <w:b/>
           <w:bCs/>
-          <w:sz w:val="24"/>
-          <w:szCs w:val="24"/>
+          <w:sz w:val="26"/>
+          <w:szCs w:val="26"/>
           <w:lang w:eastAsia="zh-CN"/>
         </w:rPr>
         <w:t>Cancelar</w:t>
       </w:r>
       <w:r>
         <w:rPr>
-          <w:rFonts w:ascii="Times New Roman" w:hAnsi="Times New Roman" w:eastAsia="Times New Roman" w:cs="Times New Roman"/>
-          <w:sz w:val="24"/>
-          <w:szCs w:val="24"/>
+          <w:rFonts w:hint="default" w:eastAsia="Times New Roman" w:cs="Times New Roman" w:asciiTheme="minorAscii" w:hAnsiTheme="minorAscii"/>
+          <w:sz w:val="26"/>
+          <w:szCs w:val="26"/>
           <w:lang w:eastAsia="zh-CN"/>
         </w:rPr>
         <w:t xml:space="preserve"> y </w:t>
       </w:r>
       <w:r>
         <w:rPr>
-          <w:rFonts w:ascii="Times New Roman" w:hAnsi="Times New Roman" w:eastAsia="Times New Roman" w:cs="Times New Roman"/>
+          <w:rFonts w:hint="default" w:eastAsia="Times New Roman" w:cs="Times New Roman" w:asciiTheme="minorAscii" w:hAnsiTheme="minorAscii"/>
           <w:b/>
           <w:bCs/>
-          <w:sz w:val="24"/>
-          <w:szCs w:val="24"/>
+          <w:sz w:val="26"/>
+          <w:szCs w:val="26"/>
           <w:lang w:eastAsia="zh-CN"/>
         </w:rPr>
         <w:t>-1</w:t>
       </w:r>
       <w:r>
         <w:rPr>
-          <w:rFonts w:ascii="Times New Roman" w:hAnsi="Times New Roman" w:eastAsia="Times New Roman" w:cs="Times New Roman"/>
-          <w:sz w:val="24"/>
-          <w:szCs w:val="24"/>
+          <w:rFonts w:hint="default" w:eastAsia="Times New Roman" w:cs="Times New Roman" w:asciiTheme="minorAscii" w:hAnsiTheme="minorAscii"/>
+          <w:sz w:val="26"/>
+          <w:szCs w:val="26"/>
           <w:lang w:eastAsia="zh-CN"/>
         </w:rPr>
         <w:t xml:space="preserve"> para el </w:t>
       </w:r>
       <w:r>
         <w:rPr>
-          <w:rFonts w:ascii="Times New Roman" w:hAnsi="Times New Roman" w:eastAsia="Times New Roman" w:cs="Times New Roman"/>
+          <w:rFonts w:hint="default" w:eastAsia="Times New Roman" w:cs="Times New Roman" w:asciiTheme="minorAscii" w:hAnsiTheme="minorAscii"/>
           <w:b/>
           <w:bCs/>
-          <w:sz w:val="24"/>
-          <w:szCs w:val="24"/>
+          <w:sz w:val="26"/>
+          <w:szCs w:val="26"/>
           <w:lang w:eastAsia="zh-CN"/>
         </w:rPr>
         <w:t>cierre de la ventana</w:t>
       </w:r>
       <w:r>
         <w:rPr>
-          <w:rFonts w:ascii="Times New Roman" w:hAnsi="Times New Roman" w:eastAsia="Times New Roman" w:cs="Times New Roman"/>
-          <w:sz w:val="24"/>
-          <w:szCs w:val="24"/>
+          <w:rFonts w:hint="default" w:eastAsia="Times New Roman" w:cs="Times New Roman" w:asciiTheme="minorAscii" w:hAnsiTheme="minorAscii"/>
+          <w:sz w:val="26"/>
+          <w:szCs w:val="26"/>
           <w:lang w:eastAsia="zh-CN"/>
         </w:rPr>
         <w:t xml:space="preserve">. Así podremos preguntar cuál es el valor devuelto y realizar la acción que deseamos. </w:t>
@@ -1194,7 +1216,7 @@
       <w:tblPr>
         <w:tblStyle w:val="103"/>
         <w:tblW w:w="8613" w:type="dxa"/>
-        <w:tblInd w:w="0" w:type="dxa"/>
+        <w:tblInd w:w="432" w:type="dxa"/>
         <w:tblBorders>
           <w:top w:val="single" w:color="auto" w:sz="4" w:space="0"/>
           <w:left w:val="single" w:color="auto" w:sz="4" w:space="0"/>
@@ -1232,32 +1254,45 @@
           </w:tblCellMar>
         </w:tblPrEx>
         <w:trPr>
-          <w:trHeight w:val="2675" w:hRule="atLeast"/>
+          <w:trHeight w:val="2952" w:hRule="atLeast"/>
         </w:trPr>
         <w:tc>
           <w:tcPr>
             <w:tcW w:w="8613" w:type="dxa"/>
+            <w:vAlign w:val="top"/>
           </w:tcPr>
           <w:p>
             <w:pPr>
               <w:widowControl/>
               <w:suppressAutoHyphens/>
               <w:spacing w:before="280" w:after="280" w:line="240" w:lineRule="auto"/>
-              <w:jc w:val="both"/>
+              <w:jc w:val="left"/>
               <w:rPr>
-                <w:rFonts w:ascii="Calibri" w:hAnsi="Calibri"/>
+                <w:rFonts w:hint="default" w:asciiTheme="minorAscii" w:hAnsiTheme="minorAscii"/>
+                <w:sz w:val="26"/>
+                <w:szCs w:val="26"/>
                 <w:lang w:eastAsia="zh-CN"/>
               </w:rPr>
             </w:pPr>
             <w:r>
               <w:rPr>
-                <w:rFonts w:eastAsia="Times New Roman" w:cs="Times New Roman"/>
+                <w:rFonts w:hint="default" w:eastAsia="Times New Roman" w:cs="Times New Roman" w:asciiTheme="minorAscii" w:hAnsiTheme="minorAscii"/>
                 <w:kern w:val="0"/>
-                <w:sz w:val="24"/>
-                <w:szCs w:val="24"/>
+                <w:sz w:val="26"/>
+                <w:szCs w:val="26"/>
                 <w:lang w:val="es-ES" w:eastAsia="zh-CN" w:bidi="ar-SA"/>
               </w:rPr>
               <w:t>Ejemplo</w:t>
+            </w:r>
+            <w:r>
+              <w:rPr>
+                <w:rFonts w:hint="default" w:eastAsia="Times New Roman" w:cs="Times New Roman" w:asciiTheme="minorAscii" w:hAnsiTheme="minorAscii"/>
+                <w:kern w:val="0"/>
+                <w:sz w:val="26"/>
+                <w:szCs w:val="26"/>
+                <w:lang w:eastAsia="zh-CN" w:bidi="ar-SA"/>
+              </w:rPr>
+              <w:t>:</w:t>
             </w:r>
           </w:p>
           <w:p>
@@ -1267,18 +1302,26 @@
               <w:spacing w:before="280" w:after="280" w:line="240" w:lineRule="auto"/>
               <w:jc w:val="left"/>
               <w:rPr>
-                <w:rFonts w:ascii="Calibri" w:hAnsi="Calibri"/>
-                <w:b/>
+                <w:rFonts w:hint="default" w:ascii="FreeMono" w:hAnsi="FreeMono" w:cs="FreeMono"/>
+                <w:b w:val="0"/>
+                <w:bCs/>
+                <w:i w:val="0"/>
+                <w:iCs w:val="0"/>
+                <w:sz w:val="26"/>
+                <w:szCs w:val="26"/>
                 <w:lang w:eastAsia="zh-CN"/>
               </w:rPr>
             </w:pPr>
             <w:r>
               <w:rPr>
-                <w:rFonts w:eastAsia="Times New Roman" w:cs="Times New Roman"/>
-                <w:b/>
+                <w:rFonts w:hint="default" w:ascii="FreeMono" w:hAnsi="FreeMono" w:eastAsia="Times New Roman" w:cs="FreeMono"/>
+                <w:b w:val="0"/>
+                <w:bCs/>
+                <w:i w:val="0"/>
+                <w:iCs w:val="0"/>
                 <w:kern w:val="0"/>
-                <w:sz w:val="24"/>
-                <w:szCs w:val="24"/>
+                <w:sz w:val="26"/>
+                <w:szCs w:val="26"/>
                 <w:lang w:val="es-ES" w:eastAsia="zh-CN" w:bidi="ar-SA"/>
               </w:rPr>
               <w:t>int i =JOptionPane.showConfirmDialog(this,"¿Realmente Desea Salir de Hola Swing?", "Confirmar Salida",JOptionPane.YES_NO_OPTION);</w:t>
@@ -1291,18 +1334,26 @@
               <w:spacing w:before="0" w:after="0" w:line="240" w:lineRule="auto"/>
               <w:jc w:val="left"/>
               <w:rPr>
-                <w:rFonts w:ascii="Calibri" w:hAnsi="Calibri"/>
-                <w:b/>
+                <w:rFonts w:hint="default" w:ascii="FreeMono" w:hAnsi="FreeMono" w:cs="FreeMono"/>
+                <w:b w:val="0"/>
+                <w:bCs/>
+                <w:i w:val="0"/>
+                <w:iCs w:val="0"/>
+                <w:sz w:val="26"/>
+                <w:szCs w:val="26"/>
                 <w:lang w:eastAsia="zh-CN"/>
               </w:rPr>
             </w:pPr>
             <w:r>
               <w:rPr>
-                <w:rFonts w:eastAsia="Times New Roman" w:cs="Times New Roman"/>
-                <w:b/>
+                <w:rFonts w:hint="default" w:ascii="FreeMono" w:hAnsi="FreeMono" w:eastAsia="Times New Roman" w:cs="FreeMono"/>
+                <w:b w:val="0"/>
+                <w:bCs/>
+                <w:i w:val="0"/>
+                <w:iCs w:val="0"/>
                 <w:kern w:val="0"/>
-                <w:sz w:val="24"/>
-                <w:szCs w:val="24"/>
+                <w:sz w:val="26"/>
+                <w:szCs w:val="26"/>
                 <w:lang w:val="es-ES" w:eastAsia="zh-CN" w:bidi="ar-SA"/>
               </w:rPr>
               <w:t>if(i= =0){</w:t>
@@ -1315,29 +1366,40 @@
               <w:spacing w:before="0" w:after="0" w:line="240" w:lineRule="auto"/>
               <w:jc w:val="left"/>
               <w:rPr>
-                <w:rFonts w:ascii="Calibri" w:hAnsi="Calibri"/>
-                <w:b/>
+                <w:rFonts w:hint="default" w:ascii="FreeMono" w:hAnsi="FreeMono" w:cs="FreeMono"/>
+                <w:b w:val="0"/>
+                <w:bCs/>
+                <w:i w:val="0"/>
+                <w:iCs w:val="0"/>
+                <w:sz w:val="26"/>
+                <w:szCs w:val="26"/>
                 <w:lang w:eastAsia="zh-CN"/>
               </w:rPr>
             </w:pPr>
             <w:r>
               <w:rPr>
-                <w:rFonts w:eastAsia="Times New Roman" w:cs="Times New Roman"/>
-                <w:b/>
+                <w:rFonts w:hint="default" w:ascii="FreeMono" w:hAnsi="FreeMono" w:eastAsia="Times New Roman" w:cs="FreeMono"/>
+                <w:b w:val="0"/>
+                <w:bCs/>
+                <w:i w:val="0"/>
+                <w:iCs w:val="0"/>
                 <w:kern w:val="0"/>
-                <w:sz w:val="24"/>
-                <w:szCs w:val="24"/>
+                <w:sz w:val="26"/>
+                <w:szCs w:val="26"/>
                 <w:lang w:val="es-ES" w:eastAsia="zh-CN" w:bidi="ar-SA"/>
               </w:rPr>
               <w:t xml:space="preserve">   </w:t>
             </w:r>
             <w:r>
               <w:rPr>
-                <w:rFonts w:eastAsia="Times New Roman" w:cs="Times New Roman"/>
-                <w:b/>
+                <w:rFonts w:hint="default" w:ascii="FreeMono" w:hAnsi="FreeMono" w:eastAsia="Times New Roman" w:cs="FreeMono"/>
+                <w:b w:val="0"/>
+                <w:bCs/>
+                <w:i w:val="0"/>
+                <w:iCs w:val="0"/>
                 <w:kern w:val="0"/>
-                <w:sz w:val="24"/>
-                <w:szCs w:val="24"/>
+                <w:sz w:val="26"/>
+                <w:szCs w:val="26"/>
                 <w:lang w:val="en-US" w:eastAsia="zh-CN" w:bidi="ar-SA"/>
               </w:rPr>
               <w:t>System.exit(0);</w:t>
@@ -1350,17 +1412,22 @@
               <w:spacing w:before="0" w:after="0" w:line="240" w:lineRule="auto"/>
               <w:jc w:val="left"/>
               <w:rPr>
-                <w:rFonts w:ascii="Calibri" w:hAnsi="Calibri"/>
+                <w:rFonts w:hint="default" w:asciiTheme="minorAscii" w:hAnsiTheme="minorAscii"/>
+                <w:sz w:val="26"/>
+                <w:szCs w:val="26"/>
                 <w:lang w:eastAsia="zh-CN"/>
               </w:rPr>
             </w:pPr>
             <w:r>
               <w:rPr>
-                <w:rFonts w:eastAsia="Times New Roman" w:cs="Times New Roman"/>
-                <w:b/>
+                <w:rFonts w:hint="default" w:ascii="FreeMono" w:hAnsi="FreeMono" w:eastAsia="Times New Roman" w:cs="FreeMono"/>
+                <w:b w:val="0"/>
+                <w:bCs/>
+                <w:i w:val="0"/>
+                <w:iCs w:val="0"/>
                 <w:kern w:val="0"/>
-                <w:sz w:val="24"/>
-                <w:szCs w:val="24"/>
+                <w:sz w:val="26"/>
+                <w:szCs w:val="26"/>
                 <w:lang w:val="es-ES" w:eastAsia="zh-CN" w:bidi="ar-SA"/>
               </w:rPr>
               <w:t>}</w:t>
@@ -1373,8 +1440,11 @@
       <w:pPr>
         <w:suppressAutoHyphens/>
         <w:spacing w:before="0" w:after="0" w:line="240" w:lineRule="auto"/>
-        <w:rPr>
-          <w:rFonts w:ascii="Calibri" w:hAnsi="Calibri" w:eastAsia="Times New Roman" w:cs="Times New Roman"/>
+        <w:jc w:val="left"/>
+        <w:rPr>
+          <w:rFonts w:hint="default" w:eastAsia="Times New Roman" w:cs="Times New Roman" w:asciiTheme="minorAscii" w:hAnsiTheme="minorAscii"/>
+          <w:sz w:val="26"/>
+          <w:szCs w:val="26"/>
           <w:lang w:eastAsia="zh-CN"/>
         </w:rPr>
       </w:pPr>
@@ -1383,38 +1453,40 @@
       <w:pPr>
         <w:suppressAutoHyphens/>
         <w:spacing w:before="280" w:after="280" w:line="240" w:lineRule="auto"/>
-        <w:jc w:val="both"/>
-        <w:rPr>
-          <w:rFonts w:ascii="Times New Roman" w:hAnsi="Times New Roman" w:eastAsia="Times New Roman" w:cs="Times New Roman"/>
-          <w:sz w:val="24"/>
-          <w:szCs w:val="24"/>
-          <w:lang w:eastAsia="zh-CN"/>
-        </w:rPr>
-      </w:pPr>
-      <w:r>
+        <w:jc w:val="left"/>
+        <w:rPr>
+          <w:rFonts w:hint="default" w:eastAsia="Times New Roman" w:cs="Times New Roman" w:asciiTheme="minorAscii" w:hAnsiTheme="minorAscii"/>
+          <w:sz w:val="26"/>
+          <w:szCs w:val="26"/>
+          <w:lang w:eastAsia="zh-CN"/>
+        </w:rPr>
+      </w:pPr>
+      <w:r>
+        <w:rPr>
+          <w:rFonts w:hint="default" w:asciiTheme="minorAscii" w:hAnsiTheme="minorAscii"/>
+          <w:sz w:val="26"/>
+          <w:szCs w:val="26"/>
+        </w:rPr>
         <w:br w:type="page"/>
       </w:r>
     </w:p>
     <w:p>
       <w:pPr>
+        <w:pStyle w:val="3"/>
         <w:numPr>
           <w:ilvl w:val="0"/>
-          <w:numId w:val="7"/>
+          <w:numId w:val="3"/>
         </w:numPr>
-        <w:suppressAutoHyphens/>
-        <w:spacing w:before="0" w:after="280" w:line="240" w:lineRule="auto"/>
-        <w:rPr>
-          <w:rFonts w:ascii="Calibri" w:hAnsi="Calibri" w:eastAsia="Times New Roman" w:cs="Times New Roman"/>
-          <w:lang w:eastAsia="zh-CN"/>
-        </w:rPr>
-      </w:pPr>
-      <w:r>
-        <w:rPr>
-          <w:rFonts w:ascii="Times New Roman" w:hAnsi="Times New Roman" w:eastAsia="Times New Roman" w:cs="Times New Roman"/>
-          <w:b/>
-          <w:bCs/>
-          <w:sz w:val="24"/>
-          <w:szCs w:val="24"/>
+        <w:bidi w:val="0"/>
+        <w:jc w:val="left"/>
+        <w:rPr>
+          <w:rFonts w:hint="default"/>
+          <w:lang w:eastAsia="zh-CN"/>
+        </w:rPr>
+      </w:pPr>
+      <w:r>
+        <w:rPr>
+          <w:rFonts w:hint="default"/>
           <w:lang w:eastAsia="zh-CN"/>
         </w:rPr>
         <w:t>ShowInputDialog</w:t>
@@ -1424,19 +1496,19 @@
       <w:pPr>
         <w:suppressAutoHyphens/>
         <w:spacing w:before="280" w:after="280" w:line="240" w:lineRule="auto"/>
-        <w:jc w:val="both"/>
-        <w:rPr>
-          <w:rFonts w:ascii="Times New Roman" w:hAnsi="Times New Roman" w:eastAsia="Times New Roman" w:cs="Times New Roman"/>
-          <w:sz w:val="24"/>
-          <w:szCs w:val="24"/>
-          <w:lang w:eastAsia="zh-CN"/>
-        </w:rPr>
-      </w:pPr>
-      <w:r>
-        <w:rPr>
-          <w:rFonts w:ascii="Times New Roman" w:hAnsi="Times New Roman" w:eastAsia="Times New Roman" w:cs="Times New Roman"/>
-          <w:sz w:val="24"/>
-          <w:szCs w:val="24"/>
+        <w:jc w:val="left"/>
+        <w:rPr>
+          <w:rFonts w:hint="default" w:eastAsia="Times New Roman" w:cs="Times New Roman" w:asciiTheme="minorAscii" w:hAnsiTheme="minorAscii"/>
+          <w:sz w:val="26"/>
+          <w:szCs w:val="26"/>
+          <w:lang w:eastAsia="zh-CN"/>
+        </w:rPr>
+      </w:pPr>
+      <w:r>
+        <w:rPr>
+          <w:rFonts w:hint="default" w:eastAsia="Times New Roman" w:cs="Times New Roman" w:asciiTheme="minorAscii" w:hAnsiTheme="minorAscii"/>
+          <w:sz w:val="26"/>
+          <w:szCs w:val="26"/>
           <w:lang w:eastAsia="zh-CN"/>
         </w:rPr>
         <w:t>Este método nos muestra una ventana donde podremos insertar un String. Por ejemplo, cuando queremos que el usuario inserte su nombre. La versión corta del método es:</w:t>
@@ -1446,19 +1518,23 @@
       <w:pPr>
         <w:suppressAutoHyphens/>
         <w:spacing w:before="280" w:after="280" w:line="240" w:lineRule="auto"/>
-        <w:jc w:val="both"/>
-        <w:rPr>
-          <w:rFonts w:ascii="Calibri" w:hAnsi="Calibri" w:eastAsia="Times New Roman" w:cs="Times New Roman"/>
-          <w:lang w:eastAsia="zh-CN"/>
-        </w:rPr>
-      </w:pPr>
-      <w:r>
-        <w:rPr>
-          <w:rFonts w:ascii="Times New Roman" w:hAnsi="Times New Roman" w:eastAsia="Times New Roman" w:cs="Times New Roman"/>
-          <w:b/>
-          <w:bCs/>
-          <w:sz w:val="24"/>
-          <w:szCs w:val="24"/>
+        <w:jc w:val="left"/>
+        <w:rPr>
+          <w:rFonts w:hint="default" w:ascii="FreeMono" w:hAnsi="FreeMono" w:eastAsia="Times New Roman" w:cs="FreeMono"/>
+          <w:b w:val="0"/>
+          <w:bCs w:val="0"/>
+          <w:sz w:val="26"/>
+          <w:szCs w:val="26"/>
+          <w:lang w:eastAsia="zh-CN"/>
+        </w:rPr>
+      </w:pPr>
+      <w:r>
+        <w:rPr>
+          <w:rFonts w:hint="default" w:ascii="FreeMono" w:hAnsi="FreeMono" w:eastAsia="Times New Roman" w:cs="FreeMono"/>
+          <w:b w:val="0"/>
+          <w:bCs w:val="0"/>
+          <w:sz w:val="26"/>
+          <w:szCs w:val="26"/>
           <w:lang w:eastAsia="zh-CN"/>
         </w:rPr>
         <w:t>String respuesta = JOptionPane.showInputDialog(Object mensaje)</w:t>
@@ -1468,17 +1544,19 @@
       <w:pPr>
         <w:suppressAutoHyphens/>
         <w:spacing w:before="280" w:after="280" w:line="240" w:lineRule="auto"/>
-        <w:jc w:val="both"/>
-        <w:rPr>
-          <w:rFonts w:ascii="Calibri" w:hAnsi="Calibri" w:eastAsia="Times New Roman" w:cs="Times New Roman"/>
-          <w:lang w:eastAsia="zh-CN"/>
-        </w:rPr>
-      </w:pPr>
-      <w:r>
-        <w:rPr>
-          <w:rFonts w:ascii="Times New Roman" w:hAnsi="Times New Roman" w:eastAsia="Times New Roman" w:cs="Times New Roman"/>
-          <w:sz w:val="24"/>
-          <w:szCs w:val="24"/>
+        <w:jc w:val="left"/>
+        <w:rPr>
+          <w:rFonts w:hint="default" w:eastAsia="Times New Roman" w:cs="Times New Roman" w:asciiTheme="minorAscii" w:hAnsiTheme="minorAscii"/>
+          <w:sz w:val="26"/>
+          <w:szCs w:val="26"/>
+          <w:lang w:eastAsia="zh-CN"/>
+        </w:rPr>
+      </w:pPr>
+      <w:r>
+        <w:rPr>
+          <w:rFonts w:hint="default" w:eastAsia="Times New Roman" w:cs="Times New Roman" w:asciiTheme="minorAscii" w:hAnsiTheme="minorAscii"/>
+          <w:sz w:val="26"/>
+          <w:szCs w:val="26"/>
           <w:lang w:eastAsia="zh-CN"/>
         </w:rPr>
         <w:t>Este método devolverá un String para poder utilizarlo después. La versión larga de los argumentos del método es similar a los anteriores.</w:t>
@@ -1487,8 +1565,8 @@
     <w:tbl>
       <w:tblPr>
         <w:tblStyle w:val="103"/>
-        <w:tblW w:w="8645" w:type="dxa"/>
-        <w:tblInd w:w="0" w:type="dxa"/>
+        <w:tblW w:w="10144" w:type="dxa"/>
+        <w:tblInd w:w="432" w:type="dxa"/>
         <w:tblBorders>
           <w:top w:val="single" w:color="auto" w:sz="4" w:space="0"/>
           <w:left w:val="single" w:color="auto" w:sz="4" w:space="0"/>
@@ -1506,7 +1584,7 @@
         </w:tblCellMar>
       </w:tblPr>
       <w:tblGrid>
-        <w:gridCol w:w="8645"/>
+        <w:gridCol w:w="10144"/>
       </w:tblGrid>
       <w:tr>
         <w:tblPrEx>
@@ -1526,11 +1604,12 @@
           </w:tblCellMar>
         </w:tblPrEx>
         <w:trPr>
-          <w:trHeight w:val="1958" w:hRule="atLeast"/>
+          <w:trHeight w:val="1247" w:hRule="atLeast"/>
         </w:trPr>
         <w:tc>
           <w:tcPr>
-            <w:tcW w:w="8645" w:type="dxa"/>
+            <w:tcW w:w="10144" w:type="dxa"/>
+            <w:vAlign w:val="top"/>
           </w:tcPr>
           <w:p>
             <w:pPr>
@@ -1539,16 +1618,18 @@
               <w:spacing w:before="280" w:after="280" w:line="240" w:lineRule="auto"/>
               <w:jc w:val="left"/>
               <w:rPr>
-                <w:rFonts w:ascii="Calibri" w:hAnsi="Calibri"/>
+                <w:rFonts w:hint="default" w:asciiTheme="minorAscii" w:hAnsiTheme="minorAscii"/>
+                <w:sz w:val="26"/>
+                <w:szCs w:val="26"/>
                 <w:lang w:eastAsia="zh-CN"/>
               </w:rPr>
             </w:pPr>
             <w:r>
               <w:rPr>
-                <w:rFonts w:eastAsia="Times New Roman" w:cs="Times New Roman"/>
+                <w:rFonts w:hint="default" w:eastAsia="Times New Roman" w:cs="Times New Roman" w:asciiTheme="minorAscii" w:hAnsiTheme="minorAscii"/>
                 <w:kern w:val="0"/>
-                <w:sz w:val="24"/>
-                <w:szCs w:val="24"/>
+                <w:sz w:val="26"/>
+                <w:szCs w:val="26"/>
                 <w:lang w:val="es-ES" w:eastAsia="zh-CN" w:bidi="ar-SA"/>
               </w:rPr>
               <w:t>Ejemplo:</w:t>
@@ -1561,15 +1642,18 @@
               <w:spacing w:before="280" w:after="280" w:line="240" w:lineRule="auto"/>
               <w:jc w:val="left"/>
               <w:rPr>
-                <w:rFonts w:ascii="Calibri" w:hAnsi="Calibri"/>
+                <w:rFonts w:hint="default" w:asciiTheme="minorAscii" w:hAnsiTheme="minorAscii"/>
                 <w:b/>
+                <w:sz w:val="26"/>
+                <w:szCs w:val="26"/>
                 <w:lang w:eastAsia="zh-CN"/>
               </w:rPr>
             </w:pPr>
             <w:r>
               <w:rPr>
-                <w:rFonts w:eastAsia="Times New Roman" w:cs="Times New Roman"/>
-                <w:b/>
+                <w:rFonts w:hint="default" w:ascii="FreeMono" w:hAnsi="FreeMono" w:eastAsia="Times New Roman" w:cs="FreeMono"/>
+                <w:b w:val="0"/>
+                <w:bCs/>
                 <w:kern w:val="0"/>
                 <w:sz w:val="24"/>
                 <w:szCs w:val="24"/>
@@ -1585,50 +1669,29 @@
       <w:pPr>
         <w:suppressAutoHyphens/>
         <w:spacing w:before="280" w:after="280" w:line="240" w:lineRule="auto"/>
-        <w:rPr>
-          <w:rFonts w:ascii="Times New Roman" w:hAnsi="Times New Roman" w:eastAsia="Times New Roman" w:cs="Times New Roman"/>
-          <w:sz w:val="24"/>
-          <w:szCs w:val="24"/>
-          <w:lang w:eastAsia="zh-CN"/>
-        </w:rPr>
-      </w:pPr>
-    </w:p>
-    <w:p>
-      <w:pPr>
-        <w:suppressAutoHyphens/>
-        <w:spacing w:before="280" w:after="280" w:line="240" w:lineRule="auto"/>
-        <w:rPr>
-          <w:rFonts w:ascii="Times New Roman" w:hAnsi="Times New Roman" w:eastAsia="Times New Roman" w:cs="Times New Roman"/>
-          <w:sz w:val="24"/>
-          <w:szCs w:val="24"/>
-          <w:lang w:eastAsia="zh-CN"/>
-        </w:rPr>
-      </w:pPr>
-      <w:r>
-        <w:rPr>
-          <w:rFonts w:ascii="Times New Roman" w:hAnsi="Times New Roman" w:eastAsia="Times New Roman" w:cs="Times New Roman"/>
-          <w:sz w:val="24"/>
-          <w:szCs w:val="24"/>
+        <w:jc w:val="left"/>
+        <w:rPr>
+          <w:rFonts w:hint="default" w:eastAsia="Times New Roman" w:cs="Times New Roman" w:asciiTheme="minorAscii" w:hAnsiTheme="minorAscii"/>
+          <w:sz w:val="26"/>
+          <w:szCs w:val="26"/>
+          <w:lang w:eastAsia="zh-CN"/>
+        </w:rPr>
+      </w:pPr>
+      <w:r>
+        <w:rPr>
+          <w:rFonts w:hint="default" w:eastAsia="Times New Roman" w:cs="Times New Roman" w:asciiTheme="minorAscii" w:hAnsiTheme="minorAscii"/>
+          <w:sz w:val="26"/>
+          <w:szCs w:val="26"/>
           <w:lang w:eastAsia="zh-CN"/>
         </w:rPr>
         <w:t>También podemos crear un cuadro de dialogo que contenga un combo con las opciones predeterminadas que le queremos dar al usuario.</w:t>
       </w:r>
-    </w:p>
-    <w:p>
-      <w:pPr>
-        <w:suppressAutoHyphens/>
-        <w:spacing w:before="280" w:after="280" w:line="240" w:lineRule="auto"/>
-        <w:rPr>
-          <w:rFonts w:ascii="Calibri" w:hAnsi="Calibri" w:eastAsia="Times New Roman" w:cs="Times New Roman"/>
-          <w:lang w:eastAsia="zh-CN"/>
-        </w:rPr>
-      </w:pPr>
     </w:p>
     <w:tbl>
       <w:tblPr>
         <w:tblStyle w:val="103"/>
-        <w:tblW w:w="8634" w:type="dxa"/>
-        <w:tblInd w:w="0" w:type="dxa"/>
+        <w:tblW w:w="10128" w:type="dxa"/>
+        <w:tblInd w:w="432" w:type="dxa"/>
         <w:tblBorders>
           <w:top w:val="single" w:color="auto" w:sz="4" w:space="0"/>
           <w:left w:val="single" w:color="auto" w:sz="4" w:space="0"/>
@@ -1646,7 +1709,7 @@
         </w:tblCellMar>
       </w:tblPr>
       <w:tblGrid>
-        <w:gridCol w:w="8634"/>
+        <w:gridCol w:w="10128"/>
       </w:tblGrid>
       <w:tr>
         <w:tblPrEx>
@@ -1666,11 +1729,12 @@
           </w:tblCellMar>
         </w:tblPrEx>
         <w:trPr>
-          <w:trHeight w:val="2518" w:hRule="atLeast"/>
+          <w:trHeight w:val="2520" w:hRule="atLeast"/>
         </w:trPr>
         <w:tc>
           <w:tcPr>
-            <w:tcW w:w="8634" w:type="dxa"/>
+            <w:tcW w:w="10128" w:type="dxa"/>
+            <w:vAlign w:val="top"/>
           </w:tcPr>
           <w:p>
             <w:pPr>
@@ -1679,16 +1743,18 @@
               <w:spacing w:before="280" w:after="280" w:line="240" w:lineRule="auto"/>
               <w:jc w:val="left"/>
               <w:rPr>
-                <w:rFonts w:ascii="Calibri" w:hAnsi="Calibri"/>
+                <w:rFonts w:hint="default" w:asciiTheme="minorAscii" w:hAnsiTheme="minorAscii"/>
+                <w:sz w:val="26"/>
+                <w:szCs w:val="26"/>
                 <w:lang w:eastAsia="zh-CN"/>
               </w:rPr>
             </w:pPr>
             <w:r>
               <w:rPr>
-                <w:rFonts w:eastAsia="Times New Roman" w:cs="Times New Roman"/>
+                <w:rFonts w:hint="default" w:eastAsia="Times New Roman" w:cs="Times New Roman" w:asciiTheme="minorAscii" w:hAnsiTheme="minorAscii"/>
                 <w:kern w:val="0"/>
-                <w:sz w:val="24"/>
-                <w:szCs w:val="24"/>
+                <w:sz w:val="26"/>
+                <w:szCs w:val="26"/>
                 <w:lang w:val="es-ES" w:eastAsia="zh-CN" w:bidi="ar-SA"/>
               </w:rPr>
               <w:t>Ejemplo:</w:t>
@@ -1701,15 +1767,19 @@
               <w:spacing w:before="280" w:after="280" w:line="240" w:lineRule="auto"/>
               <w:jc w:val="left"/>
               <w:rPr>
-                <w:rFonts w:ascii="Calibri" w:hAnsi="Calibri"/>
-                <w:b/>
+                <w:rFonts w:hint="default" w:ascii="FreeMono" w:hAnsi="FreeMono" w:cs="FreeMono"/>
+                <w:b w:val="0"/>
+                <w:bCs/>
+                <w:sz w:val="24"/>
+                <w:szCs w:val="24"/>
                 <w:lang w:eastAsia="zh-CN"/>
               </w:rPr>
             </w:pPr>
             <w:r>
               <w:rPr>
-                <w:rFonts w:eastAsia="Times New Roman" w:cs="Times New Roman"/>
-                <w:b/>
+                <w:rFonts w:hint="default" w:ascii="FreeMono" w:hAnsi="FreeMono" w:eastAsia="Times New Roman" w:cs="FreeMono"/>
+                <w:b w:val="0"/>
+                <w:bCs/>
                 <w:kern w:val="0"/>
                 <w:sz w:val="24"/>
                 <w:szCs w:val="24"/>
@@ -1725,14 +1795,17 @@
               <w:spacing w:before="280" w:after="280" w:line="240" w:lineRule="auto"/>
               <w:jc w:val="left"/>
               <w:rPr>
-                <w:rFonts w:ascii="Calibri" w:hAnsi="Calibri"/>
+                <w:rFonts w:hint="default" w:asciiTheme="minorAscii" w:hAnsiTheme="minorAscii"/>
+                <w:sz w:val="26"/>
+                <w:szCs w:val="26"/>
                 <w:lang w:eastAsia="zh-CN"/>
               </w:rPr>
             </w:pPr>
             <w:r>
               <w:rPr>
-                <w:rFonts w:eastAsia="Times New Roman" w:cs="Times New Roman"/>
-                <w:b/>
+                <w:rFonts w:hint="default" w:ascii="FreeMono" w:hAnsi="FreeMono" w:eastAsia="Times New Roman" w:cs="FreeMono"/>
+                <w:b w:val="0"/>
+                <w:bCs/>
                 <w:kern w:val="0"/>
                 <w:sz w:val="24"/>
                 <w:szCs w:val="24"/>
@@ -1742,8 +1815,9 @@
             </w:r>
             <w:r>
               <w:rPr>
-                <w:rFonts w:eastAsia="Times New Roman" w:cs="Times New Roman"/>
-                <w:b/>
+                <w:rFonts w:hint="default" w:ascii="FreeMono" w:hAnsi="FreeMono" w:eastAsia="Times New Roman" w:cs="FreeMono"/>
+                <w:b w:val="0"/>
+                <w:bCs/>
                 <w:kern w:val="0"/>
                 <w:sz w:val="24"/>
                 <w:szCs w:val="24"/>
@@ -1753,8 +1827,9 @@
             </w:r>
             <w:r>
               <w:rPr>
-                <w:rFonts w:eastAsia="Times New Roman" w:cs="Times New Roman"/>
-                <w:b/>
+                <w:rFonts w:hint="default" w:ascii="FreeMono" w:hAnsi="FreeMono" w:eastAsia="Times New Roman" w:cs="FreeMono"/>
+                <w:b w:val="0"/>
+                <w:bCs/>
                 <w:kern w:val="0"/>
                 <w:sz w:val="24"/>
                 <w:szCs w:val="24"/>
@@ -1764,24 +1839,15 @@
             </w:r>
             <w:r>
               <w:rPr>
-                <w:rFonts w:eastAsia="Times New Roman" w:cs="Times New Roman"/>
-                <w:b/>
+                <w:rFonts w:hint="default" w:ascii="FreeMono" w:hAnsi="FreeMono" w:eastAsia="Times New Roman" w:cs="FreeMono"/>
+                <w:b w:val="0"/>
+                <w:bCs/>
                 <w:kern w:val="0"/>
                 <w:sz w:val="24"/>
                 <w:szCs w:val="24"/>
                 <w:lang w:val="fr-FR" w:eastAsia="zh-CN" w:bidi="ar-SA"/>
               </w:rPr>
-              <w:t>QUESTION_MESSAGE, null, valoresPosibles, valoresPosibles[0]);</w:t>
-            </w:r>
-            <w:r>
-              <w:rPr>
-                <w:rFonts w:eastAsia="Times New Roman" w:cs="Times New Roman"/>
-                <w:kern w:val="0"/>
-                <w:sz w:val="24"/>
-                <w:szCs w:val="24"/>
-                <w:lang w:val="fr-FR" w:eastAsia="zh-CN" w:bidi="ar-SA"/>
-              </w:rPr>
-              <w:t xml:space="preserve"> </w:t>
+              <w:t xml:space="preserve">QUESTION_MESSAGE, null, valoresPosibles, valoresPosibles[0]); </w:t>
             </w:r>
           </w:p>
         </w:tc>
@@ -1791,157 +1857,162 @@
       <w:pPr>
         <w:suppressAutoHyphens/>
         <w:spacing w:before="280" w:after="280" w:line="240" w:lineRule="auto"/>
-        <w:jc w:val="both"/>
-        <w:rPr>
-          <w:rFonts w:ascii="Times New Roman" w:hAnsi="Times New Roman" w:eastAsia="Times New Roman" w:cs="Times New Roman"/>
+        <w:jc w:val="left"/>
+        <w:rPr>
+          <w:rFonts w:hint="default" w:eastAsia="Times New Roman" w:cs="Times New Roman" w:asciiTheme="minorAscii" w:hAnsiTheme="minorAscii"/>
+          <w:sz w:val="26"/>
+          <w:szCs w:val="26"/>
+          <w:lang w:eastAsia="zh-CN"/>
+        </w:rPr>
+      </w:pPr>
+      <w:r>
+        <w:rPr>
+          <w:rFonts w:hint="default" w:eastAsia="Times New Roman" w:cs="Times New Roman" w:asciiTheme="minorAscii" w:hAnsiTheme="minorAscii"/>
+          <w:sz w:val="26"/>
+          <w:szCs w:val="26"/>
+          <w:lang w:eastAsia="zh-CN"/>
+        </w:rPr>
+        <w:t>El array de valores posibles nos muestra en un combo cuáles serán los jefes que podemos mostrar. El último argumento del método nos muestra cuál será la opción seleccionada por defecto</w:t>
+      </w:r>
+    </w:p>
+    <w:p>
+      <w:pPr>
+        <w:suppressAutoHyphens/>
+        <w:spacing w:before="280" w:after="280" w:line="240" w:lineRule="auto"/>
+        <w:jc w:val="left"/>
+        <w:rPr>
+          <w:rFonts w:hint="default" w:eastAsia="Times New Roman" w:cs="Times New Roman" w:asciiTheme="minorAscii" w:hAnsiTheme="minorAscii"/>
+          <w:sz w:val="26"/>
+          <w:szCs w:val="26"/>
+          <w:lang w:eastAsia="zh-CN"/>
+        </w:rPr>
+      </w:pPr>
+      <w:r>
+        <w:rPr>
+          <w:rFonts w:hint="default" w:asciiTheme="minorAscii" w:hAnsiTheme="minorAscii"/>
+          <w:sz w:val="26"/>
+          <w:szCs w:val="26"/>
+        </w:rPr>
+        <w:br w:type="page"/>
+      </w:r>
+    </w:p>
+    <w:p>
+      <w:pPr>
+        <w:pStyle w:val="3"/>
+        <w:numPr>
+          <w:ilvl w:val="0"/>
+          <w:numId w:val="3"/>
+        </w:numPr>
+        <w:bidi w:val="0"/>
+        <w:ind w:left="0" w:leftChars="0" w:firstLine="0" w:firstLineChars="0"/>
+        <w:jc w:val="left"/>
+        <w:rPr>
+          <w:rFonts w:hint="default"/>
+          <w:lang w:eastAsia="zh-CN"/>
+        </w:rPr>
+      </w:pPr>
+      <w:r>
+        <w:rPr>
+          <w:rFonts w:hint="default"/>
+          <w:lang w:eastAsia="zh-CN"/>
+        </w:rPr>
+        <w:t>showOptionDialog</w:t>
+      </w:r>
+    </w:p>
+    <w:p>
+      <w:pPr>
+        <w:suppressAutoHyphens/>
+        <w:spacing w:before="280" w:after="280" w:line="240" w:lineRule="auto"/>
+        <w:jc w:val="left"/>
+        <w:rPr>
+          <w:rFonts w:hint="default" w:eastAsia="Times New Roman" w:cs="Times New Roman" w:asciiTheme="minorAscii" w:hAnsiTheme="minorAscii"/>
+          <w:sz w:val="26"/>
+          <w:szCs w:val="26"/>
+          <w:lang w:eastAsia="zh-CN"/>
+        </w:rPr>
+      </w:pPr>
+      <w:r>
+        <w:rPr>
+          <w:rFonts w:hint="default" w:eastAsia="Times New Roman" w:cs="Times New Roman" w:asciiTheme="minorAscii" w:hAnsiTheme="minorAscii"/>
+          <w:sz w:val="26"/>
+          <w:szCs w:val="26"/>
+          <w:lang w:eastAsia="zh-CN"/>
+        </w:rPr>
+        <w:t>Con este método podemos crear cuadros de diálogos con botones personalizados. Está bien para personalizar los cuadros de dialogo.</w:t>
+      </w:r>
+    </w:p>
+    <w:p>
+      <w:pPr>
+        <w:suppressAutoHyphens/>
+        <w:spacing w:before="280" w:after="280" w:line="240" w:lineRule="auto"/>
+        <w:jc w:val="left"/>
+        <w:rPr>
+          <w:rFonts w:hint="default" w:eastAsia="Times New Roman" w:cs="Times New Roman" w:asciiTheme="minorAscii" w:hAnsiTheme="minorAscii"/>
+          <w:sz w:val="26"/>
+          <w:szCs w:val="26"/>
+          <w:lang w:eastAsia="zh-CN"/>
+        </w:rPr>
+      </w:pPr>
+      <w:r>
+        <w:rPr>
+          <w:rFonts w:hint="default" w:eastAsia="Times New Roman" w:cs="Times New Roman" w:asciiTheme="minorAscii" w:hAnsiTheme="minorAscii"/>
+          <w:sz w:val="26"/>
+          <w:szCs w:val="26"/>
+          <w:lang w:eastAsia="zh-CN"/>
+        </w:rPr>
+        <w:t>El método tiene la forma:</w:t>
+      </w:r>
+    </w:p>
+    <w:p>
+      <w:pPr>
+        <w:suppressAutoHyphens/>
+        <w:spacing w:before="280" w:after="280" w:line="240" w:lineRule="auto"/>
+        <w:jc w:val="left"/>
+        <w:rPr>
+          <w:rFonts w:hint="default" w:eastAsia="Times New Roman" w:cs="Times New Roman" w:asciiTheme="minorAscii" w:hAnsiTheme="minorAscii"/>
+          <w:sz w:val="26"/>
+          <w:szCs w:val="26"/>
+          <w:lang w:eastAsia="zh-CN"/>
+        </w:rPr>
+      </w:pPr>
+      <w:r>
+        <w:rPr>
+          <w:rFonts w:hint="default" w:ascii="FreeMono" w:hAnsi="FreeMono" w:eastAsia="Times New Roman" w:cs="FreeMono"/>
+          <w:b w:val="0"/>
+          <w:bCs w:val="0"/>
           <w:sz w:val="24"/>
           <w:szCs w:val="24"/>
           <w:lang w:eastAsia="zh-CN"/>
         </w:rPr>
-      </w:pPr>
+        <w:t>int res = JOptionPane.showOptionDialog(Component componentePadre, Object mensaje, String titulo, int tipoDeOpcion, int tipoMensaje, Icon icono, Object[] botones, Object botonDefault)</w:t>
+      </w:r>
     </w:p>
     <w:p>
       <w:pPr>
         <w:suppressAutoHyphens/>
         <w:spacing w:before="280" w:after="280" w:line="240" w:lineRule="auto"/>
-        <w:jc w:val="both"/>
-        <w:rPr>
-          <w:rFonts w:ascii="Times New Roman" w:hAnsi="Times New Roman" w:eastAsia="Times New Roman" w:cs="Times New Roman"/>
-          <w:sz w:val="24"/>
-          <w:szCs w:val="24"/>
-          <w:lang w:eastAsia="zh-CN"/>
-        </w:rPr>
-      </w:pPr>
-      <w:r>
-        <w:rPr>
-          <w:rFonts w:ascii="Times New Roman" w:hAnsi="Times New Roman" w:eastAsia="Times New Roman" w:cs="Times New Roman"/>
-          <w:sz w:val="24"/>
-          <w:szCs w:val="24"/>
-          <w:lang w:eastAsia="zh-CN"/>
-        </w:rPr>
-        <w:t>El array de valores posibles nos muestra en un combo cuáles serán los jefes que podemos mostrar. El último argumento del método nos muestra cuál será la opción seleccionada por defecto</w:t>
-      </w:r>
-    </w:p>
-    <w:p>
-      <w:pPr>
-        <w:suppressAutoHyphens/>
-        <w:spacing w:before="280" w:after="280" w:line="240" w:lineRule="auto"/>
-        <w:jc w:val="both"/>
-        <w:rPr>
-          <w:rFonts w:ascii="Times New Roman" w:hAnsi="Times New Roman" w:eastAsia="Times New Roman" w:cs="Times New Roman"/>
-          <w:sz w:val="24"/>
-          <w:szCs w:val="24"/>
-          <w:lang w:eastAsia="zh-CN"/>
-        </w:rPr>
-      </w:pPr>
-      <w:r>
-        <w:br w:type="page"/>
-      </w:r>
-    </w:p>
-    <w:p>
-      <w:pPr>
-        <w:numPr>
-          <w:ilvl w:val="0"/>
-          <w:numId w:val="7"/>
-        </w:numPr>
-        <w:suppressAutoHyphens/>
-        <w:spacing w:before="0" w:after="280" w:line="240" w:lineRule="auto"/>
-        <w:rPr>
-          <w:rFonts w:ascii="Calibri" w:hAnsi="Calibri" w:eastAsia="Times New Roman" w:cs="Times New Roman"/>
-          <w:lang w:eastAsia="zh-CN"/>
-        </w:rPr>
-      </w:pPr>
-      <w:r>
-        <w:rPr>
-          <w:rFonts w:ascii="Times New Roman" w:hAnsi="Times New Roman" w:eastAsia="Times New Roman" w:cs="Times New Roman"/>
-          <w:b/>
-          <w:bCs/>
-          <w:sz w:val="24"/>
-          <w:szCs w:val="24"/>
-          <w:lang w:eastAsia="zh-CN"/>
-        </w:rPr>
-        <w:t>showOptionDialog</w:t>
-      </w:r>
-    </w:p>
-    <w:p>
-      <w:pPr>
-        <w:suppressAutoHyphens/>
-        <w:spacing w:before="280" w:after="280" w:line="240" w:lineRule="auto"/>
-        <w:jc w:val="both"/>
-        <w:rPr>
-          <w:rFonts w:ascii="Times New Roman" w:hAnsi="Times New Roman" w:eastAsia="Times New Roman" w:cs="Times New Roman"/>
-          <w:sz w:val="24"/>
-          <w:szCs w:val="24"/>
-          <w:lang w:eastAsia="zh-CN"/>
-        </w:rPr>
-      </w:pPr>
-      <w:r>
-        <w:rPr>
-          <w:rFonts w:ascii="Times New Roman" w:hAnsi="Times New Roman" w:eastAsia="Times New Roman" w:cs="Times New Roman"/>
-          <w:sz w:val="24"/>
-          <w:szCs w:val="24"/>
-          <w:lang w:eastAsia="zh-CN"/>
-        </w:rPr>
-        <w:t>Con este método podemos crear cuadros de diálogos con botones personalizados. Está bien para personalizar los cuadros de dialogo.</w:t>
-      </w:r>
-    </w:p>
-    <w:p>
-      <w:pPr>
-        <w:suppressAutoHyphens/>
-        <w:spacing w:before="280" w:after="280" w:line="240" w:lineRule="auto"/>
-        <w:rPr>
-          <w:rFonts w:ascii="Calibri" w:hAnsi="Calibri" w:eastAsia="Times New Roman" w:cs="Times New Roman"/>
-          <w:lang w:eastAsia="zh-CN"/>
-        </w:rPr>
-      </w:pPr>
-      <w:r>
-        <w:rPr>
-          <w:rFonts w:ascii="Times New Roman" w:hAnsi="Times New Roman" w:eastAsia="Times New Roman" w:cs="Times New Roman"/>
-          <w:sz w:val="24"/>
-          <w:szCs w:val="24"/>
-          <w:lang w:eastAsia="zh-CN"/>
-        </w:rPr>
-        <w:t>El método tiene la forma:</w:t>
-      </w:r>
-    </w:p>
-    <w:p>
-      <w:pPr>
-        <w:suppressAutoHyphens/>
-        <w:spacing w:before="280" w:after="280" w:line="240" w:lineRule="auto"/>
-        <w:rPr>
-          <w:rFonts w:ascii="Calibri" w:hAnsi="Calibri" w:eastAsia="Times New Roman" w:cs="Times New Roman"/>
-          <w:lang w:eastAsia="zh-CN"/>
-        </w:rPr>
-      </w:pPr>
-      <w:r>
-        <w:rPr>
-          <w:rFonts w:ascii="Times New Roman" w:hAnsi="Times New Roman" w:eastAsia="Times New Roman" w:cs="Times New Roman"/>
-          <w:b/>
-          <w:bCs/>
-          <w:sz w:val="24"/>
-          <w:szCs w:val="24"/>
-          <w:lang w:eastAsia="zh-CN"/>
-        </w:rPr>
-        <w:t>int res = JOptionPane.showOptionDialog(Component componentePadre, Object mensaje, String titulo, int tipoDeOpcion, int tipoMensaje, Icon icono, Object[] botones, Object botonDefault)</w:t>
-      </w:r>
-    </w:p>
-    <w:p>
-      <w:pPr>
-        <w:suppressAutoHyphens/>
-        <w:spacing w:before="280" w:after="280" w:line="240" w:lineRule="auto"/>
-        <w:jc w:val="both"/>
-        <w:rPr>
-          <w:rFonts w:ascii="Times New Roman" w:hAnsi="Times New Roman" w:eastAsia="Times New Roman" w:cs="Times New Roman"/>
-          <w:sz w:val="24"/>
-          <w:szCs w:val="24"/>
-          <w:lang w:eastAsia="zh-CN"/>
-        </w:rPr>
-      </w:pPr>
-      <w:r>
-        <w:rPr>
-          <w:rFonts w:ascii="Times New Roman" w:hAnsi="Times New Roman" w:eastAsia="Times New Roman" w:cs="Times New Roman"/>
-          <w:sz w:val="24"/>
-          <w:szCs w:val="24"/>
+        <w:jc w:val="left"/>
+        <w:rPr>
+          <w:rFonts w:hint="default" w:eastAsia="Times New Roman" w:cs="Times New Roman" w:asciiTheme="minorAscii" w:hAnsiTheme="minorAscii"/>
+          <w:sz w:val="26"/>
+          <w:szCs w:val="26"/>
+          <w:lang w:eastAsia="zh-CN"/>
+        </w:rPr>
+      </w:pPr>
+      <w:r>
+        <w:rPr>
+          <w:rFonts w:hint="default" w:eastAsia="Times New Roman" w:cs="Times New Roman" w:asciiTheme="minorAscii" w:hAnsiTheme="minorAscii"/>
+          <w:sz w:val="26"/>
+          <w:szCs w:val="26"/>
+          <w:lang w:eastAsia="zh-CN"/>
+        </w:rPr>
+        <w:br w:type="textWrapping"/>
+      </w:r>
+      <w:r>
+        <w:rPr>
+          <w:rFonts w:hint="default" w:eastAsia="Times New Roman" w:cs="Times New Roman" w:asciiTheme="minorAscii" w:hAnsiTheme="minorAscii"/>
+          <w:sz w:val="26"/>
+          <w:szCs w:val="26"/>
           <w:lang w:eastAsia="zh-CN"/>
         </w:rPr>
         <w:t xml:space="preserve">Aquí lo único que varía con el resto, es el array de botones que vamos a tener, debemos destacar que no hace falta que creemos botones, solo tenemos que poner cuál será el texto que saldrá en él. </w:t>
@@ -1950,8 +2021,8 @@
     <w:tbl>
       <w:tblPr>
         <w:tblStyle w:val="103"/>
-        <w:tblW w:w="8715" w:type="dxa"/>
-        <w:tblInd w:w="0" w:type="dxa"/>
+        <w:tblW w:w="10082" w:type="dxa"/>
+        <w:tblInd w:w="432" w:type="dxa"/>
         <w:tblBorders>
           <w:top w:val="single" w:color="auto" w:sz="4" w:space="0"/>
           <w:left w:val="single" w:color="auto" w:sz="4" w:space="0"/>
@@ -1969,7 +2040,7 @@
         </w:tblCellMar>
       </w:tblPr>
       <w:tblGrid>
-        <w:gridCol w:w="8715"/>
+        <w:gridCol w:w="10082"/>
       </w:tblGrid>
       <w:tr>
         <w:tblPrEx>
@@ -1989,11 +2060,12 @@
           </w:tblCellMar>
         </w:tblPrEx>
         <w:trPr>
-          <w:trHeight w:val="2934" w:hRule="atLeast"/>
+          <w:trHeight w:val="2938" w:hRule="atLeast"/>
         </w:trPr>
         <w:tc>
           <w:tcPr>
-            <w:tcW w:w="8715" w:type="dxa"/>
+            <w:tcW w:w="10082" w:type="dxa"/>
+            <w:vAlign w:val="top"/>
           </w:tcPr>
           <w:p>
             <w:pPr>
@@ -2002,13 +2074,15 @@
               <w:spacing w:before="280" w:after="280" w:line="240" w:lineRule="auto"/>
               <w:jc w:val="left"/>
               <w:rPr>
-                <w:rFonts w:ascii="Calibri" w:hAnsi="Calibri"/>
+                <w:rFonts w:hint="default" w:ascii="FreeMono" w:hAnsi="FreeMono" w:cs="FreeMono"/>
+                <w:sz w:val="24"/>
+                <w:szCs w:val="24"/>
                 <w:lang w:eastAsia="zh-CN"/>
               </w:rPr>
             </w:pPr>
             <w:r>
               <w:rPr>
-                <w:rFonts w:eastAsia="Times New Roman" w:cs="Times New Roman"/>
+                <w:rFonts w:hint="default" w:ascii="FreeMono" w:hAnsi="FreeMono" w:eastAsia="Times New Roman" w:cs="FreeMono"/>
                 <w:kern w:val="0"/>
                 <w:sz w:val="24"/>
                 <w:szCs w:val="24"/>
@@ -2024,13 +2098,15 @@
               <w:spacing w:before="280" w:after="280" w:line="240" w:lineRule="auto"/>
               <w:jc w:val="left"/>
               <w:rPr>
-                <w:rFonts w:ascii="Calibri" w:hAnsi="Calibri"/>
+                <w:rFonts w:hint="default" w:ascii="FreeMono" w:hAnsi="FreeMono" w:cs="FreeMono"/>
+                <w:sz w:val="24"/>
+                <w:szCs w:val="24"/>
                 <w:lang w:eastAsia="zh-CN"/>
               </w:rPr>
             </w:pPr>
             <w:r>
               <w:rPr>
-                <w:rFonts w:eastAsia="Times New Roman" w:cs="Times New Roman"/>
+                <w:rFonts w:hint="default" w:ascii="FreeMono" w:hAnsi="FreeMono" w:eastAsia="Times New Roman" w:cs="FreeMono"/>
                 <w:kern w:val="0"/>
                 <w:sz w:val="24"/>
                 <w:szCs w:val="24"/>
@@ -2040,7 +2116,7 @@
             </w:r>
             <w:r>
               <w:rPr>
-                <w:rFonts w:eastAsia="Times New Roman" w:cs="Times New Roman"/>
+                <w:rFonts w:hint="default" w:ascii="FreeMono" w:hAnsi="FreeMono" w:eastAsia="Times New Roman" w:cs="FreeMono"/>
                 <w:kern w:val="0"/>
                 <w:sz w:val="24"/>
                 <w:szCs w:val="24"/>
@@ -2056,13 +2132,15 @@
               <w:spacing w:before="280" w:after="280" w:line="240" w:lineRule="auto"/>
               <w:jc w:val="left"/>
               <w:rPr>
-                <w:rFonts w:ascii="Calibri" w:hAnsi="Calibri"/>
+                <w:rFonts w:hint="default" w:ascii="FreeMono" w:hAnsi="FreeMono" w:cs="FreeMono"/>
+                <w:sz w:val="24"/>
+                <w:szCs w:val="24"/>
                 <w:lang w:val="en-US" w:eastAsia="zh-CN"/>
               </w:rPr>
             </w:pPr>
             <w:r>
               <w:rPr>
-                <w:rFonts w:eastAsia="Times New Roman" w:cs="Times New Roman"/>
+                <w:rFonts w:hint="default" w:ascii="FreeMono" w:hAnsi="FreeMono" w:eastAsia="Times New Roman" w:cs="FreeMono"/>
                 <w:kern w:val="0"/>
                 <w:sz w:val="24"/>
                 <w:szCs w:val="24"/>
@@ -2078,13 +2156,15 @@
               <w:spacing w:before="280" w:after="280" w:line="240" w:lineRule="auto"/>
               <w:jc w:val="left"/>
               <w:rPr>
-                <w:rFonts w:ascii="Calibri" w:hAnsi="Calibri"/>
+                <w:rFonts w:hint="default" w:ascii="FreeMono" w:hAnsi="FreeMono" w:cs="FreeMono"/>
+                <w:sz w:val="24"/>
+                <w:szCs w:val="24"/>
                 <w:lang w:val="en-US" w:eastAsia="zh-CN"/>
               </w:rPr>
             </w:pPr>
             <w:r>
               <w:rPr>
-                <w:rFonts w:eastAsia="Times New Roman" w:cs="Times New Roman"/>
+                <w:rFonts w:hint="default" w:ascii="FreeMono" w:hAnsi="FreeMono" w:eastAsia="Times New Roman" w:cs="FreeMono"/>
                 <w:kern w:val="0"/>
                 <w:sz w:val="24"/>
                 <w:szCs w:val="24"/>
@@ -2100,13 +2180,15 @@
               <w:spacing w:before="280" w:after="280" w:line="240" w:lineRule="auto"/>
               <w:jc w:val="left"/>
               <w:rPr>
-                <w:rFonts w:ascii="Calibri" w:hAnsi="Calibri"/>
+                <w:rFonts w:hint="default" w:asciiTheme="minorAscii" w:hAnsiTheme="minorAscii"/>
+                <w:sz w:val="26"/>
+                <w:szCs w:val="26"/>
                 <w:lang w:val="en-US" w:eastAsia="zh-CN"/>
               </w:rPr>
             </w:pPr>
             <w:r>
               <w:rPr>
-                <w:rFonts w:eastAsia="Times New Roman" w:cs="Times New Roman"/>
+                <w:rFonts w:hint="default" w:ascii="FreeMono" w:hAnsi="FreeMono" w:eastAsia="Times New Roman" w:cs="FreeMono"/>
                 <w:kern w:val="0"/>
                 <w:sz w:val="24"/>
                 <w:szCs w:val="24"/>
@@ -2122,33 +2204,55 @@
       <w:pPr>
         <w:suppressAutoHyphens/>
         <w:spacing w:before="280" w:after="280" w:line="240" w:lineRule="auto"/>
-        <w:rPr>
-          <w:rFonts w:ascii="Times New Roman" w:hAnsi="Times New Roman" w:eastAsia="Times New Roman" w:cs="Times New Roman"/>
-          <w:sz w:val="24"/>
-          <w:szCs w:val="24"/>
-          <w:lang w:val="en-US" w:eastAsia="zh-CN"/>
-        </w:rPr>
-      </w:pPr>
+        <w:jc w:val="left"/>
+        <w:rPr>
+          <w:rFonts w:hint="default" w:eastAsia="Times New Roman" w:cs="Times New Roman" w:asciiTheme="minorAscii" w:hAnsiTheme="minorAscii"/>
+          <w:sz w:val="26"/>
+          <w:szCs w:val="26"/>
+          <w:lang w:eastAsia="zh-CN"/>
+        </w:rPr>
+      </w:pPr>
+      <w:r>
+        <w:rPr>
+          <w:rFonts w:hint="default" w:eastAsia="Times New Roman" w:cs="Times New Roman" w:asciiTheme="minorAscii" w:hAnsiTheme="minorAscii"/>
+          <w:sz w:val="26"/>
+          <w:szCs w:val="26"/>
+          <w:lang w:eastAsia="zh-CN"/>
+        </w:rPr>
+        <w:br w:type="textWrapping"/>
+      </w:r>
+      <w:bookmarkStart w:id="0" w:name="_GoBack"/>
+      <w:bookmarkEnd w:id="0"/>
+      <w:r>
+        <w:rPr>
+          <w:rFonts w:hint="default" w:eastAsia="Times New Roman" w:cs="Times New Roman" w:asciiTheme="minorAscii" w:hAnsiTheme="minorAscii"/>
+          <w:sz w:val="26"/>
+          <w:szCs w:val="26"/>
+          <w:lang w:eastAsia="zh-CN"/>
+        </w:rPr>
+        <w:t>Después podemos tomar la respuesta como lo hacíamos con el confirmDialog.</w:t>
+      </w:r>
     </w:p>
     <w:p>
       <w:pPr>
         <w:suppressAutoHyphens/>
         <w:spacing w:before="280" w:after="280" w:line="240" w:lineRule="auto"/>
-        <w:rPr>
-          <w:rFonts w:ascii="Times New Roman" w:hAnsi="Times New Roman" w:eastAsia="Times New Roman" w:cs="Times New Roman"/>
-          <w:sz w:val="24"/>
-          <w:szCs w:val="24"/>
-          <w:lang w:eastAsia="zh-CN"/>
-        </w:rPr>
-      </w:pPr>
-      <w:r>
-        <w:rPr>
-          <w:rFonts w:ascii="Times New Roman" w:hAnsi="Times New Roman" w:eastAsia="Times New Roman" w:cs="Times New Roman"/>
-          <w:sz w:val="24"/>
-          <w:szCs w:val="24"/>
-          <w:lang w:eastAsia="zh-CN"/>
-        </w:rPr>
-        <w:t>Después podemos tomar la respuesta como lo hacíamos con el confirmDialog.</w:t>
+        <w:jc w:val="left"/>
+        <w:rPr>
+          <w:rFonts w:hint="default" w:eastAsia="Times New Roman" w:cs="Times New Roman" w:asciiTheme="minorAscii" w:hAnsiTheme="minorAscii"/>
+          <w:sz w:val="26"/>
+          <w:szCs w:val="26"/>
+          <w:lang w:eastAsia="zh-CN"/>
+        </w:rPr>
+      </w:pPr>
+      <w:r>
+        <w:rPr>
+          <w:rFonts w:hint="default" w:eastAsia="Times New Roman" w:cs="Times New Roman" w:asciiTheme="minorAscii" w:hAnsiTheme="minorAscii"/>
+          <w:sz w:val="26"/>
+          <w:szCs w:val="26"/>
+          <w:lang w:eastAsia="zh-CN"/>
+        </w:rPr>
+        <w:t xml:space="preserve">Se puede consultar el API y </w:t>
       </w:r>
     </w:p>
     <w:p>
@@ -2156,43 +2260,80 @@
         <w:suppressAutoHyphens/>
         <w:spacing w:before="280" w:after="280" w:line="240" w:lineRule="auto"/>
         <w:rPr>
-          <w:rFonts w:ascii="Times New Roman" w:hAnsi="Times New Roman" w:eastAsia="Times New Roman" w:cs="Times New Roman"/>
-          <w:sz w:val="24"/>
-          <w:szCs w:val="24"/>
-          <w:lang w:eastAsia="zh-CN"/>
-        </w:rPr>
-      </w:pPr>
+          <w:rFonts w:hint="default" w:eastAsia="Times New Roman" w:cs="Times New Roman" w:asciiTheme="minorAscii" w:hAnsiTheme="minorAscii"/>
+          <w:sz w:val="26"/>
+          <w:szCs w:val="26"/>
+          <w:lang w:eastAsia="zh-CN"/>
+        </w:rPr>
+      </w:pPr>
+      <w:r>
+        <w:rPr>
+          <w:rFonts w:hint="default" w:eastAsia="Times New Roman" w:cs="Times New Roman" w:asciiTheme="minorAscii" w:hAnsiTheme="minorAscii"/>
+          <w:sz w:val="26"/>
+          <w:szCs w:val="26"/>
+          <w:lang w:eastAsia="zh-CN"/>
+        </w:rPr>
+        <w:fldChar w:fldCharType="begin"/>
+      </w:r>
+      <w:r>
+        <w:rPr>
+          <w:rFonts w:hint="default" w:eastAsia="Times New Roman" w:cs="Times New Roman" w:asciiTheme="minorAscii" w:hAnsiTheme="minorAscii"/>
+          <w:sz w:val="26"/>
+          <w:szCs w:val="26"/>
+          <w:lang w:eastAsia="zh-CN"/>
+        </w:rPr>
+        <w:instrText xml:space="preserve"> HYPERLINK "https://serprogramador.es/programando-mensajes-de-dialogo-en-java-parte-1/" </w:instrText>
+      </w:r>
+      <w:r>
+        <w:rPr>
+          <w:rFonts w:hint="default" w:eastAsia="Times New Roman" w:cs="Times New Roman" w:asciiTheme="minorAscii" w:hAnsiTheme="minorAscii"/>
+          <w:sz w:val="26"/>
+          <w:szCs w:val="26"/>
+          <w:lang w:eastAsia="zh-CN"/>
+        </w:rPr>
+        <w:fldChar w:fldCharType="separate"/>
+      </w:r>
+      <w:r>
+        <w:rPr>
+          <w:rStyle w:val="21"/>
+          <w:rFonts w:hint="default" w:eastAsia="Times New Roman" w:cs="Times New Roman" w:asciiTheme="minorAscii" w:hAnsiTheme="minorAscii"/>
+          <w:sz w:val="26"/>
+          <w:szCs w:val="26"/>
+          <w:lang w:eastAsia="zh-CN"/>
+        </w:rPr>
+        <w:t>https://serprogramador.es/programando-mensajes-de-dialogo-en-java-parte-1/</w:t>
+      </w:r>
+      <w:r>
+        <w:rPr>
+          <w:rFonts w:hint="default" w:eastAsia="Times New Roman" w:cs="Times New Roman" w:asciiTheme="minorAscii" w:hAnsiTheme="minorAscii"/>
+          <w:sz w:val="26"/>
+          <w:szCs w:val="26"/>
+          <w:lang w:eastAsia="zh-CN"/>
+        </w:rPr>
+        <w:fldChar w:fldCharType="end"/>
+      </w:r>
     </w:p>
     <w:p>
       <w:pPr>
         <w:suppressAutoHyphens/>
         <w:spacing w:before="280" w:after="280" w:line="240" w:lineRule="auto"/>
         <w:rPr>
-          <w:rFonts w:ascii="Calibri" w:hAnsi="Calibri" w:eastAsia="Times New Roman" w:cs="Times New Roman"/>
-          <w:lang w:eastAsia="zh-CN"/>
-        </w:rPr>
-      </w:pPr>
-      <w:r>
-        <w:rPr>
-          <w:rFonts w:ascii="Times New Roman" w:hAnsi="Times New Roman" w:eastAsia="Times New Roman" w:cs="Times New Roman"/>
-          <w:sz w:val="24"/>
-          <w:szCs w:val="24"/>
-          <w:lang w:eastAsia="zh-CN"/>
-        </w:rPr>
-        <w:t>Se puede consultar el API y https://serprogramador.es/programando-mensajes-de-dialogo-en-java-parte-1/</w:t>
-      </w:r>
-    </w:p>
-    <w:p>
-      <w:pPr>
-        <w:rPr>
-          <w:rFonts w:ascii="Times New Roman" w:hAnsi="Times New Roman" w:eastAsia="Times New Roman" w:cs="Times New Roman"/>
-          <w:sz w:val="24"/>
-          <w:szCs w:val="24"/>
+          <w:rFonts w:hint="default" w:eastAsia="Times New Roman" w:cs="Times New Roman" w:asciiTheme="minorAscii" w:hAnsiTheme="minorAscii"/>
+          <w:sz w:val="26"/>
+          <w:szCs w:val="26"/>
+          <w:lang w:eastAsia="zh-CN"/>
+        </w:rPr>
+      </w:pPr>
+    </w:p>
+    <w:p>
+      <w:pPr>
+        <w:rPr>
+          <w:rFonts w:hint="default" w:eastAsia="Times New Roman" w:cs="Times New Roman" w:asciiTheme="minorAscii" w:hAnsiTheme="minorAscii"/>
+          <w:sz w:val="26"/>
+          <w:szCs w:val="26"/>
           <w:lang w:eastAsia="es-ES"/>
         </w:rPr>
       </w:pPr>
-      <w:bookmarkStart w:id="0" w:name="_GoBack"/>
-      <w:bookmarkEnd w:id="0"/>
     </w:p>
     <w:sectPr>
       <w:pgSz w:w="11906" w:h="16838"/>
@@ -2259,116 +2400,15 @@
 <file path=word/numbering.xml><?xml version="1.0" encoding="utf-8"?>
 <w:numbering xmlns:wpc="http://schemas.microsoft.com/office/word/2010/wordprocessingCanvas" xmlns:mc="http://schemas.openxmlformats.org/markup-compatibility/2006" xmlns:o="urn:schemas-microsoft-com:office:office" xmlns:r="http://schemas.openxmlformats.org/officeDocument/2006/relationships" xmlns:m="http://schemas.openxmlformats.org/officeDocument/2006/math" xmlns:v="urn:schemas-microsoft-com:vml" xmlns:wp14="http://schemas.microsoft.com/office/word/2010/wordprocessingDrawing" xmlns:wp="http://schemas.openxmlformats.org/drawingml/2006/wordprocessingDrawing" xmlns:w10="urn:schemas-microsoft-com:office:word" xmlns:w="http://schemas.openxmlformats.org/wordprocessingml/2006/main" xmlns:w14="http://schemas.microsoft.com/office/word/2010/wordml" xmlns:wpg="http://schemas.microsoft.com/office/word/2010/wordprocessingGroup" xmlns:wpi="http://schemas.microsoft.com/office/word/2010/wordprocessingInk" xmlns:wne="http://schemas.microsoft.com/office/word/2006/wordml" xmlns:wps="http://schemas.microsoft.com/office/word/2010/wordprocessingShape" xmlns:wpsCustomData="http://www.wps.cn/officeDocument/2013/wpsCustomData" mc:Ignorable="w14 wp14">
   <w:abstractNum w:abstractNumId="0">
-    <w:nsid w:val="BD3E3725"/>
-    <w:multiLevelType w:val="multilevel"/>
-    <w:tmpl w:val="BD3E3725"/>
+    <w:nsid w:val="EFFB2F20"/>
+    <w:multiLevelType w:val="singleLevel"/>
+    <w:tmpl w:val="EFFB2F20"/>
     <w:lvl w:ilvl="0" w:tentative="0">
       <w:start w:val="1"/>
       <w:numFmt w:val="decimal"/>
+      <w:suff w:val="space"/>
       <w:lvlText w:val="%1."/>
       <w:lvlJc w:val="left"/>
-      <w:pPr>
-        <w:tabs>
-          <w:tab w:val="left" w:pos="720"/>
-        </w:tabs>
-        <w:ind w:left="720" w:hanging="360"/>
-      </w:pPr>
-    </w:lvl>
-    <w:lvl w:ilvl="1" w:tentative="0">
-      <w:start w:val="1"/>
-      <w:numFmt w:val="decimal"/>
-      <w:lvlText w:val="%2."/>
-      <w:lvlJc w:val="left"/>
-      <w:pPr>
-        <w:tabs>
-          <w:tab w:val="left" w:pos="1440"/>
-        </w:tabs>
-        <w:ind w:left="1440" w:hanging="360"/>
-      </w:pPr>
-    </w:lvl>
-    <w:lvl w:ilvl="2" w:tentative="0">
-      <w:start w:val="1"/>
-      <w:numFmt w:val="decimal"/>
-      <w:lvlText w:val="%3."/>
-      <w:lvlJc w:val="left"/>
-      <w:pPr>
-        <w:tabs>
-          <w:tab w:val="left" w:pos="2160"/>
-        </w:tabs>
-        <w:ind w:left="2160" w:hanging="360"/>
-      </w:pPr>
-    </w:lvl>
-    <w:lvl w:ilvl="3" w:tentative="0">
-      <w:start w:val="1"/>
-      <w:numFmt w:val="decimal"/>
-      <w:lvlText w:val="%4."/>
-      <w:lvlJc w:val="left"/>
-      <w:pPr>
-        <w:tabs>
-          <w:tab w:val="left" w:pos="2880"/>
-        </w:tabs>
-        <w:ind w:left="2880" w:hanging="360"/>
-      </w:pPr>
-    </w:lvl>
-    <w:lvl w:ilvl="4" w:tentative="0">
-      <w:start w:val="1"/>
-      <w:numFmt w:val="decimal"/>
-      <w:lvlText w:val="%5."/>
-      <w:lvlJc w:val="left"/>
-      <w:pPr>
-        <w:tabs>
-          <w:tab w:val="left" w:pos="3600"/>
-        </w:tabs>
-        <w:ind w:left="3600" w:hanging="360"/>
-      </w:pPr>
-    </w:lvl>
-    <w:lvl w:ilvl="5" w:tentative="0">
-      <w:start w:val="1"/>
-      <w:numFmt w:val="decimal"/>
-      <w:lvlText w:val="%6."/>
-      <w:lvlJc w:val="left"/>
-      <w:pPr>
-        <w:tabs>
-          <w:tab w:val="left" w:pos="4320"/>
-        </w:tabs>
-        <w:ind w:left="4320" w:hanging="360"/>
-      </w:pPr>
-    </w:lvl>
-    <w:lvl w:ilvl="6" w:tentative="0">
-      <w:start w:val="1"/>
-      <w:numFmt w:val="decimal"/>
-      <w:lvlText w:val="%7."/>
-      <w:lvlJc w:val="left"/>
-      <w:pPr>
-        <w:tabs>
-          <w:tab w:val="left" w:pos="5040"/>
-        </w:tabs>
-        <w:ind w:left="5040" w:hanging="360"/>
-      </w:pPr>
-    </w:lvl>
-    <w:lvl w:ilvl="7" w:tentative="0">
-      <w:start w:val="1"/>
-      <w:numFmt w:val="decimal"/>
-      <w:lvlText w:val="%8."/>
-      <w:lvlJc w:val="left"/>
-      <w:pPr>
-        <w:tabs>
-          <w:tab w:val="left" w:pos="5760"/>
-        </w:tabs>
-        <w:ind w:left="5760" w:hanging="360"/>
-      </w:pPr>
-    </w:lvl>
-    <w:lvl w:ilvl="8" w:tentative="0">
-      <w:start w:val="1"/>
-      <w:numFmt w:val="decimal"/>
-      <w:lvlText w:val="%9."/>
-      <w:lvlJc w:val="left"/>
-      <w:pPr>
-        <w:tabs>
-          <w:tab w:val="left" w:pos="6480"/>
-        </w:tabs>
-        <w:ind w:left="6480" w:hanging="360"/>
-      </w:pPr>
     </w:lvl>
   </w:abstractNum>
   <w:abstractNum w:abstractNumId="1">
@@ -2670,119 +2710,6 @@
     </w:lvl>
   </w:abstractNum>
   <w:abstractNum w:abstractNumId="3">
-    <w:nsid w:val="FF9EFB51"/>
-    <w:multiLevelType w:val="multilevel"/>
-    <w:tmpl w:val="FF9EFB51"/>
-    <w:lvl w:ilvl="0" w:tentative="0">
-      <w:start w:val="3"/>
-      <w:numFmt w:val="decimal"/>
-      <w:lvlText w:val="%1."/>
-      <w:lvlJc w:val="left"/>
-      <w:pPr>
-        <w:tabs>
-          <w:tab w:val="left" w:pos="720"/>
-        </w:tabs>
-        <w:ind w:left="720" w:hanging="360"/>
-      </w:pPr>
-    </w:lvl>
-    <w:lvl w:ilvl="1" w:tentative="0">
-      <w:start w:val="1"/>
-      <w:numFmt w:val="decimal"/>
-      <w:lvlText w:val="%2."/>
-      <w:lvlJc w:val="left"/>
-      <w:pPr>
-        <w:tabs>
-          <w:tab w:val="left" w:pos="1440"/>
-        </w:tabs>
-        <w:ind w:left="1440" w:hanging="360"/>
-      </w:pPr>
-    </w:lvl>
-    <w:lvl w:ilvl="2" w:tentative="0">
-      <w:start w:val="1"/>
-      <w:numFmt w:val="decimal"/>
-      <w:lvlText w:val="%3."/>
-      <w:lvlJc w:val="left"/>
-      <w:pPr>
-        <w:tabs>
-          <w:tab w:val="left" w:pos="2160"/>
-        </w:tabs>
-        <w:ind w:left="2160" w:hanging="360"/>
-      </w:pPr>
-    </w:lvl>
-    <w:lvl w:ilvl="3" w:tentative="0">
-      <w:start w:val="1"/>
-      <w:numFmt w:val="decimal"/>
-      <w:lvlText w:val="%4."/>
-      <w:lvlJc w:val="left"/>
-      <w:pPr>
-        <w:tabs>
-          <w:tab w:val="left" w:pos="2880"/>
-        </w:tabs>
-        <w:ind w:left="2880" w:hanging="360"/>
-      </w:pPr>
-    </w:lvl>
-    <w:lvl w:ilvl="4" w:tentative="0">
-      <w:start w:val="1"/>
-      <w:numFmt w:val="decimal"/>
-      <w:lvlText w:val="%5."/>
-      <w:lvlJc w:val="left"/>
-      <w:pPr>
-        <w:tabs>
-          <w:tab w:val="left" w:pos="3600"/>
-        </w:tabs>
-        <w:ind w:left="3600" w:hanging="360"/>
-      </w:pPr>
-    </w:lvl>
-    <w:lvl w:ilvl="5" w:tentative="0">
-      <w:start w:val="1"/>
-      <w:numFmt w:val="decimal"/>
-      <w:lvlText w:val="%6."/>
-      <w:lvlJc w:val="left"/>
-      <w:pPr>
-        <w:tabs>
-          <w:tab w:val="left" w:pos="4320"/>
-        </w:tabs>
-        <w:ind w:left="4320" w:hanging="360"/>
-      </w:pPr>
-    </w:lvl>
-    <w:lvl w:ilvl="6" w:tentative="0">
-      <w:start w:val="1"/>
-      <w:numFmt w:val="decimal"/>
-      <w:lvlText w:val="%7."/>
-      <w:lvlJc w:val="left"/>
-      <w:pPr>
-        <w:tabs>
-          <w:tab w:val="left" w:pos="5040"/>
-        </w:tabs>
-        <w:ind w:left="5040" w:hanging="360"/>
-      </w:pPr>
-    </w:lvl>
-    <w:lvl w:ilvl="7" w:tentative="0">
-      <w:start w:val="1"/>
-      <w:numFmt w:val="decimal"/>
-      <w:lvlText w:val="%8."/>
-      <w:lvlJc w:val="left"/>
-      <w:pPr>
-        <w:tabs>
-          <w:tab w:val="left" w:pos="5760"/>
-        </w:tabs>
-        <w:ind w:left="5760" w:hanging="360"/>
-      </w:pPr>
-    </w:lvl>
-    <w:lvl w:ilvl="8" w:tentative="0">
-      <w:start w:val="1"/>
-      <w:numFmt w:val="decimal"/>
-      <w:lvlText w:val="%9."/>
-      <w:lvlJc w:val="left"/>
-      <w:pPr>
-        <w:tabs>
-          <w:tab w:val="left" w:pos="6480"/>
-        </w:tabs>
-        <w:ind w:left="6480" w:hanging="360"/>
-      </w:pPr>
-    </w:lvl>
-  </w:abstractNum>
-  <w:abstractNum w:abstractNumId="4">
     <w:nsid w:val="FFB68484"/>
     <w:multiLevelType w:val="multilevel"/>
     <w:tmpl w:val="FFB68484"/>
@@ -2904,7 +2831,7 @@
       </w:pPr>
     </w:lvl>
   </w:abstractNum>
-  <w:abstractNum w:abstractNumId="5">
+  <w:abstractNum w:abstractNumId="4">
     <w:nsid w:val="6CA80932"/>
     <w:multiLevelType w:val="multilevel"/>
     <w:tmpl w:val="6CA80932"/>
@@ -3017,124 +2944,11 @@
       </w:pPr>
     </w:lvl>
   </w:abstractNum>
-  <w:abstractNum w:abstractNumId="6">
-    <w:nsid w:val="77DE5555"/>
-    <w:multiLevelType w:val="multilevel"/>
-    <w:tmpl w:val="77DE5555"/>
-    <w:lvl w:ilvl="0" w:tentative="0">
-      <w:start w:val="2"/>
-      <w:numFmt w:val="decimal"/>
-      <w:lvlText w:val="%1."/>
-      <w:lvlJc w:val="left"/>
-      <w:pPr>
-        <w:tabs>
-          <w:tab w:val="left" w:pos="720"/>
-        </w:tabs>
-        <w:ind w:left="720" w:hanging="360"/>
-      </w:pPr>
-    </w:lvl>
-    <w:lvl w:ilvl="1" w:tentative="0">
-      <w:start w:val="1"/>
-      <w:numFmt w:val="decimal"/>
-      <w:lvlText w:val="%2."/>
-      <w:lvlJc w:val="left"/>
-      <w:pPr>
-        <w:tabs>
-          <w:tab w:val="left" w:pos="1440"/>
-        </w:tabs>
-        <w:ind w:left="1440" w:hanging="360"/>
-      </w:pPr>
-    </w:lvl>
-    <w:lvl w:ilvl="2" w:tentative="0">
-      <w:start w:val="1"/>
-      <w:numFmt w:val="decimal"/>
-      <w:lvlText w:val="%3."/>
-      <w:lvlJc w:val="left"/>
-      <w:pPr>
-        <w:tabs>
-          <w:tab w:val="left" w:pos="2160"/>
-        </w:tabs>
-        <w:ind w:left="2160" w:hanging="360"/>
-      </w:pPr>
-    </w:lvl>
-    <w:lvl w:ilvl="3" w:tentative="0">
-      <w:start w:val="1"/>
-      <w:numFmt w:val="decimal"/>
-      <w:lvlText w:val="%4."/>
-      <w:lvlJc w:val="left"/>
-      <w:pPr>
-        <w:tabs>
-          <w:tab w:val="left" w:pos="2880"/>
-        </w:tabs>
-        <w:ind w:left="2880" w:hanging="360"/>
-      </w:pPr>
-    </w:lvl>
-    <w:lvl w:ilvl="4" w:tentative="0">
-      <w:start w:val="1"/>
-      <w:numFmt w:val="decimal"/>
-      <w:lvlText w:val="%5."/>
-      <w:lvlJc w:val="left"/>
-      <w:pPr>
-        <w:tabs>
-          <w:tab w:val="left" w:pos="3600"/>
-        </w:tabs>
-        <w:ind w:left="3600" w:hanging="360"/>
-      </w:pPr>
-    </w:lvl>
-    <w:lvl w:ilvl="5" w:tentative="0">
-      <w:start w:val="1"/>
-      <w:numFmt w:val="decimal"/>
-      <w:lvlText w:val="%6."/>
-      <w:lvlJc w:val="left"/>
-      <w:pPr>
-        <w:tabs>
-          <w:tab w:val="left" w:pos="4320"/>
-        </w:tabs>
-        <w:ind w:left="4320" w:hanging="360"/>
-      </w:pPr>
-    </w:lvl>
-    <w:lvl w:ilvl="6" w:tentative="0">
-      <w:start w:val="1"/>
-      <w:numFmt w:val="decimal"/>
-      <w:lvlText w:val="%7."/>
-      <w:lvlJc w:val="left"/>
-      <w:pPr>
-        <w:tabs>
-          <w:tab w:val="left" w:pos="5040"/>
-        </w:tabs>
-        <w:ind w:left="5040" w:hanging="360"/>
-      </w:pPr>
-    </w:lvl>
-    <w:lvl w:ilvl="7" w:tentative="0">
-      <w:start w:val="1"/>
-      <w:numFmt w:val="decimal"/>
-      <w:lvlText w:val="%8."/>
-      <w:lvlJc w:val="left"/>
-      <w:pPr>
-        <w:tabs>
-          <w:tab w:val="left" w:pos="5760"/>
-        </w:tabs>
-        <w:ind w:left="5760" w:hanging="360"/>
-      </w:pPr>
-    </w:lvl>
-    <w:lvl w:ilvl="8" w:tentative="0">
-      <w:start w:val="1"/>
-      <w:numFmt w:val="decimal"/>
-      <w:lvlText w:val="%9."/>
-      <w:lvlJc w:val="left"/>
-      <w:pPr>
-        <w:tabs>
-          <w:tab w:val="left" w:pos="6480"/>
-        </w:tabs>
-        <w:ind w:left="6480" w:hanging="360"/>
-      </w:pPr>
-    </w:lvl>
-  </w:abstractNum>
   <w:num w:numId="1">
-    <w:abstractNumId w:val="4"/>
+    <w:abstractNumId w:val="3"/>
   </w:num>
   <w:num w:numId="2">
-    <w:abstractNumId w:val="5"/>
+    <w:abstractNumId w:val="4"/>
   </w:num>
   <w:num w:numId="3">
     <w:abstractNumId w:val="0"/>
@@ -3143,13 +2957,7 @@
     <w:abstractNumId w:val="1"/>
   </w:num>
   <w:num w:numId="5">
-    <w:abstractNumId w:val="6"/>
-  </w:num>
-  <w:num w:numId="6">
     <w:abstractNumId w:val="2"/>
-  </w:num>
-  <w:num w:numId="7">
-    <w:abstractNumId w:val="3"/>
   </w:num>
 </w:numbering>
 </file>

</xml_diff>

<commit_message>
day 43 - Java Summer
</commit_message>
<xml_diff>
--- a/!DOCS/Capitulos/UT11.docx
+++ b/!DOCS/Capitulos/UT11.docx
@@ -150,7 +150,6 @@
       <w:r>
         <w:rPr>
           <w:rFonts w:hint="default"/>
-          <w:lang/>
         </w:rPr>
         <w:t xml:space="preserve"> - Alertas y dialogos en Java</w:t>
       </w:r>
@@ -712,7 +711,7 @@
     <w:tbl>
       <w:tblPr>
         <w:tblStyle w:val="103"/>
-        <w:tblW w:w="8613" w:type="dxa"/>
+        <w:tblW w:w="9819" w:type="dxa"/>
         <w:tblInd w:w="432" w:type="dxa"/>
         <w:tblBorders>
           <w:top w:val="single" w:color="auto" w:sz="4" w:space="0"/>
@@ -731,7 +730,7 @@
         </w:tblCellMar>
       </w:tblPr>
       <w:tblGrid>
-        <w:gridCol w:w="8613"/>
+        <w:gridCol w:w="9819"/>
       </w:tblGrid>
       <w:tr>
         <w:tblPrEx>
@@ -755,7 +754,7 @@
         </w:trPr>
         <w:tc>
           <w:tcPr>
-            <w:tcW w:w="8613" w:type="dxa"/>
+            <w:tcW w:w="9819" w:type="dxa"/>
             <w:vAlign w:val="top"/>
           </w:tcPr>
           <w:p>
@@ -879,7 +878,20 @@
           <w:szCs w:val="26"/>
           <w:lang w:val="es-AR" w:eastAsia="zh-CN"/>
         </w:rPr>
-        <w:t>Int respuesta =JOptionPane. showConfirmDialog(Component componentePadre, Object mensaje, String titulo, int tipoDeOpcion);</w:t>
+        <w:t xml:space="preserve">Int respuesta =JOptionPane. showConfirmDialog(Component </w:t>
+      </w:r>
+      <w:bookmarkStart w:id="0" w:name="_GoBack"/>
+      <w:bookmarkEnd w:id="0"/>
+      <w:r>
+        <w:rPr>
+          <w:rFonts w:hint="default" w:ascii="FreeMono" w:hAnsi="FreeMono" w:eastAsia="Times New Roman" w:cs="FreeMono"/>
+          <w:b w:val="0"/>
+          <w:bCs w:val="0"/>
+          <w:sz w:val="26"/>
+          <w:szCs w:val="26"/>
+          <w:lang w:val="es-AR" w:eastAsia="zh-CN"/>
+        </w:rPr>
+        <w:t>componentePadre, Object mensaje, String titulo, int tipoDeOpcion);</w:t>
       </w:r>
     </w:p>
     <w:p>
@@ -1215,7 +1227,7 @@
     <w:tbl>
       <w:tblPr>
         <w:tblStyle w:val="103"/>
-        <w:tblW w:w="8613" w:type="dxa"/>
+        <w:tblW w:w="9943" w:type="dxa"/>
         <w:tblInd w:w="432" w:type="dxa"/>
         <w:tblBorders>
           <w:top w:val="single" w:color="auto" w:sz="4" w:space="0"/>
@@ -1234,7 +1246,7 @@
         </w:tblCellMar>
       </w:tblPr>
       <w:tblGrid>
-        <w:gridCol w:w="8613"/>
+        <w:gridCol w:w="9943"/>
       </w:tblGrid>
       <w:tr>
         <w:tblPrEx>
@@ -1258,7 +1270,7 @@
         </w:trPr>
         <w:tc>
           <w:tcPr>
-            <w:tcW w:w="8613" w:type="dxa"/>
+            <w:tcW w:w="9943" w:type="dxa"/>
             <w:vAlign w:val="top"/>
           </w:tcPr>
           <w:p>
@@ -1565,7 +1577,7 @@
     <w:tbl>
       <w:tblPr>
         <w:tblStyle w:val="103"/>
-        <w:tblW w:w="10144" w:type="dxa"/>
+        <w:tblW w:w="9943" w:type="dxa"/>
         <w:tblInd w:w="432" w:type="dxa"/>
         <w:tblBorders>
           <w:top w:val="single" w:color="auto" w:sz="4" w:space="0"/>
@@ -1584,7 +1596,7 @@
         </w:tblCellMar>
       </w:tblPr>
       <w:tblGrid>
-        <w:gridCol w:w="10144"/>
+        <w:gridCol w:w="9943"/>
       </w:tblGrid>
       <w:tr>
         <w:tblPrEx>
@@ -1608,7 +1620,7 @@
         </w:trPr>
         <w:tc>
           <w:tcPr>
-            <w:tcW w:w="10144" w:type="dxa"/>
+            <w:tcW w:w="9943" w:type="dxa"/>
             <w:vAlign w:val="top"/>
           </w:tcPr>
           <w:p>
@@ -1690,7 +1702,7 @@
     <w:tbl>
       <w:tblPr>
         <w:tblStyle w:val="103"/>
-        <w:tblW w:w="10128" w:type="dxa"/>
+        <w:tblW w:w="9958" w:type="dxa"/>
         <w:tblInd w:w="432" w:type="dxa"/>
         <w:tblBorders>
           <w:top w:val="single" w:color="auto" w:sz="4" w:space="0"/>
@@ -1709,7 +1721,7 @@
         </w:tblCellMar>
       </w:tblPr>
       <w:tblGrid>
-        <w:gridCol w:w="10128"/>
+        <w:gridCol w:w="9958"/>
       </w:tblGrid>
       <w:tr>
         <w:tblPrEx>
@@ -1733,7 +1745,7 @@
         </w:trPr>
         <w:tc>
           <w:tcPr>
-            <w:tcW w:w="10128" w:type="dxa"/>
+            <w:tcW w:w="9958" w:type="dxa"/>
             <w:vAlign w:val="top"/>
           </w:tcPr>
           <w:p>
@@ -2021,7 +2033,7 @@
     <w:tbl>
       <w:tblPr>
         <w:tblStyle w:val="103"/>
-        <w:tblW w:w="10082" w:type="dxa"/>
+        <w:tblW w:w="9912" w:type="dxa"/>
         <w:tblInd w:w="432" w:type="dxa"/>
         <w:tblBorders>
           <w:top w:val="single" w:color="auto" w:sz="4" w:space="0"/>
@@ -2040,7 +2052,7 @@
         </w:tblCellMar>
       </w:tblPr>
       <w:tblGrid>
-        <w:gridCol w:w="10082"/>
+        <w:gridCol w:w="9912"/>
       </w:tblGrid>
       <w:tr>
         <w:tblPrEx>
@@ -2052,19 +2064,13 @@
             <w:insideH w:val="single" w:color="auto" w:sz="4" w:space="0"/>
             <w:insideV w:val="single" w:color="auto" w:sz="4" w:space="0"/>
           </w:tblBorders>
-          <w:tblCellMar>
-            <w:top w:w="0" w:type="dxa"/>
-            <w:left w:w="108" w:type="dxa"/>
-            <w:bottom w:w="0" w:type="dxa"/>
-            <w:right w:w="108" w:type="dxa"/>
-          </w:tblCellMar>
         </w:tblPrEx>
         <w:trPr>
           <w:trHeight w:val="2938" w:hRule="atLeast"/>
         </w:trPr>
         <w:tc>
           <w:tcPr>
-            <w:tcW w:w="10082" w:type="dxa"/>
+            <w:tcW w:w="9912" w:type="dxa"/>
             <w:vAlign w:val="top"/>
           </w:tcPr>
           <w:p>
@@ -2221,8 +2227,6 @@
         </w:rPr>
         <w:br w:type="textWrapping"/>
       </w:r>
-      <w:bookmarkStart w:id="0" w:name="_GoBack"/>
-      <w:bookmarkEnd w:id="0"/>
       <w:r>
         <w:rPr>
           <w:rFonts w:hint="default" w:eastAsia="Times New Roman" w:cs="Times New Roman" w:asciiTheme="minorAscii" w:hAnsiTheme="minorAscii"/>

</xml_diff>